<commit_message>
chg: Updated additional target effects. Added draft Standard Conventional Loads
</commit_message>
<xml_diff>
--- a/CJTF HQ/OPAC_CJTF23_OPERATION ORDER.docx
+++ b/CJTF HQ/OPAC_CJTF23_OPERATION ORDER.docx
@@ -2325,24 +2325,6 @@
           <w:lang w:val="en-US"/>
         </w:rPr>
         <w:t>O/O Destroy Notian WMD program</w:t>
-      </w:r>
-    </w:p>
-    <w:p>
-      <w:pPr>
-        <w:pStyle w:val="Ingenmellomrom"/>
-        <w:numPr>
-          <w:ilvl w:val="0"/>
-          <w:numId w:val="17"/>
-        </w:numPr>
-        <w:rPr>
-          <w:lang w:val="en-US"/>
-        </w:rPr>
-      </w:pPr>
-      <w:r>
-        <w:rPr>
-          <w:lang w:val="en-US"/>
-        </w:rPr>
-        <w:t>O/O Prevent submarines from leaving port</w:t>
       </w:r>
     </w:p>
     <w:p>

</xml_diff>

<commit_message>
chg: Updated all targets in the TGT list with DPIs in OPAC.miz, updated target list, CombatFlite and "Notia as candidate for air attack" with the same information. Updated OPAC TGT effect with additional buildings that provide ruins (still lacking testing of how many explosives needed per building).
</commit_message>
<xml_diff>
--- a/CJTF HQ/OPAC_CJTF23_OPERATION ORDER.docx
+++ b/CJTF HQ/OPAC_CJTF23_OPERATION ORDER.docx
@@ -2342,6 +2342,48 @@
         <w:rPr>
           <w:lang w:val="en-US"/>
         </w:rPr>
+        <w:t xml:space="preserve">O/O </w:t>
+      </w:r>
+      <w:r>
+        <w:rPr>
+          <w:lang w:val="en-US"/>
+        </w:rPr>
+        <w:t>Free</w:t>
+      </w:r>
+      <w:r>
+        <w:rPr>
+          <w:lang w:val="en-US"/>
+        </w:rPr>
+        <w:t xml:space="preserve"> spies located in </w:t>
+      </w:r>
+      <w:r>
+        <w:rPr>
+          <w:lang w:val="en-US"/>
+        </w:rPr>
+        <w:t>SRNTGT044 - Directorate of National Security and Intelligence secret facility</w:t>
+      </w:r>
+      <w:r>
+        <w:rPr>
+          <w:lang w:val="en-US"/>
+        </w:rPr>
+        <w:t xml:space="preserve"> IVO POLIARNIE</w:t>
+      </w:r>
+    </w:p>
+    <w:p>
+      <w:pPr>
+        <w:pStyle w:val="Ingenmellomrom"/>
+        <w:numPr>
+          <w:ilvl w:val="0"/>
+          <w:numId w:val="17"/>
+        </w:numPr>
+        <w:rPr>
+          <w:lang w:val="en-US"/>
+        </w:rPr>
+      </w:pPr>
+      <w:r>
+        <w:rPr>
+          <w:lang w:val="en-US"/>
+        </w:rPr>
         <w:t>Reduce influence from insurgent and terror groups in the region</w:t>
       </w:r>
     </w:p>
@@ -3141,6 +3183,37 @@
     <w:p>
       <w:pPr>
         <w:pStyle w:val="Ingenmellomrom"/>
+        <w:numPr>
+          <w:ilvl w:val="0"/>
+          <w:numId w:val="7"/>
+        </w:numPr>
+        <w:rPr>
+          <w:lang w:val="en-US"/>
+        </w:rPr>
+      </w:pPr>
+      <w:r>
+        <w:rPr>
+          <w:lang w:val="en-US"/>
+        </w:rPr>
+        <w:lastRenderedPageBreak/>
+        <w:t>Plan for a hostage rescue operation to free prisoners located within the secret facility</w:t>
+      </w:r>
+      <w:r>
+        <w:rPr>
+          <w:lang w:val="en-US"/>
+        </w:rPr>
+        <w:t xml:space="preserve"> </w:t>
+      </w:r>
+      <w:r>
+        <w:rPr>
+          <w:lang w:val="en-US"/>
+        </w:rPr>
+        <w:t>SRNTGT044</w:t>
+      </w:r>
+    </w:p>
+    <w:p>
+      <w:pPr>
+        <w:pStyle w:val="Ingenmellomrom"/>
         <w:rPr>
           <w:highlight w:val="yellow"/>
           <w:lang w:val="en-US"/>
@@ -3167,7 +3240,6 @@
         <w:rPr>
           <w:lang w:val="en-US"/>
         </w:rPr>
-        <w:lastRenderedPageBreak/>
         <w:t>Special Operations Component Command (SOCC)</w:t>
       </w:r>
       <w:r>
@@ -3309,6 +3381,42 @@
           <w:lang w:val="en-US"/>
         </w:rPr>
         <w:t xml:space="preserve"> operations</w:t>
+      </w:r>
+    </w:p>
+    <w:p>
+      <w:pPr>
+        <w:pStyle w:val="Ingenmellomrom"/>
+        <w:numPr>
+          <w:ilvl w:val="0"/>
+          <w:numId w:val="6"/>
+        </w:numPr>
+        <w:rPr>
+          <w:lang w:val="en-US"/>
+        </w:rPr>
+      </w:pPr>
+      <w:r>
+        <w:rPr>
+          <w:lang w:val="en-US"/>
+        </w:rPr>
+        <w:t>O/O conduct hostage rescue of prisoners in SRNTGT044</w:t>
+      </w:r>
+    </w:p>
+    <w:p>
+      <w:pPr>
+        <w:pStyle w:val="Ingenmellomrom"/>
+        <w:numPr>
+          <w:ilvl w:val="0"/>
+          <w:numId w:val="6"/>
+        </w:numPr>
+        <w:rPr>
+          <w:lang w:val="en-US"/>
+        </w:rPr>
+      </w:pPr>
+      <w:r>
+        <w:rPr>
+          <w:lang w:val="en-US"/>
+        </w:rPr>
+        <w:t>O/O conduct CSAR of downed pilots</w:t>
       </w:r>
     </w:p>
     <w:p>
@@ -4118,6 +4226,7 @@
         <w:rPr>
           <w:lang w:val="en-US"/>
         </w:rPr>
+        <w:lastRenderedPageBreak/>
         <w:t xml:space="preserve">COMMAND AND CONTROL </w:t>
       </w:r>
     </w:p>
@@ -6926,6 +7035,36 @@
       <w:contextualSpacing/>
     </w:pPr>
   </w:style>
+  <w:style w:type="paragraph" w:styleId="Dokumentkart">
+    <w:name w:val="Document Map"/>
+    <w:basedOn w:val="Normal"/>
+    <w:link w:val="DokumentkartTegn"/>
+    <w:uiPriority w:val="99"/>
+    <w:semiHidden/>
+    <w:unhideWhenUsed/>
+    <w:rsid w:val="0088390F"/>
+    <w:pPr>
+      <w:spacing w:after="0" w:line="240" w:lineRule="auto"/>
+    </w:pPr>
+    <w:rPr>
+      <w:rFonts w:ascii="Tahoma" w:hAnsi="Tahoma" w:cs="Tahoma"/>
+      <w:sz w:val="16"/>
+      <w:szCs w:val="16"/>
+    </w:rPr>
+  </w:style>
+  <w:style w:type="character" w:customStyle="1" w:styleId="DokumentkartTegn">
+    <w:name w:val="Dokumentkart Tegn"/>
+    <w:basedOn w:val="Standardskriftforavsnitt"/>
+    <w:link w:val="Dokumentkart"/>
+    <w:uiPriority w:val="99"/>
+    <w:semiHidden/>
+    <w:rsid w:val="0088390F"/>
+    <w:rPr>
+      <w:rFonts w:ascii="Tahoma" w:hAnsi="Tahoma" w:cs="Tahoma"/>
+      <w:sz w:val="16"/>
+      <w:szCs w:val="16"/>
+    </w:rPr>
+  </w:style>
 </w:styles>
 </file>
 

</xml_diff>

<commit_message>
chg: Added information on the admin side. Minor updates to several documents
</commit_message>
<xml_diff>
--- a/CJTF HQ/OPAC_CJTF23_OPERATION ORDER.docx
+++ b/CJTF HQ/OPAC_CJTF23_OPERATION ORDER.docx
@@ -150,20 +150,17 @@
       <w:pPr>
         <w:pStyle w:val="Overskrift2"/>
         <w:rPr>
-          <w:highlight w:val="yellow"/>
-          <w:lang w:val="en-US"/>
-        </w:rPr>
-      </w:pPr>
-      <w:r>
-        <w:rPr>
-          <w:highlight w:val="yellow"/>
+          <w:lang w:val="en-US"/>
+        </w:rPr>
+      </w:pPr>
+      <w:r>
+        <w:rPr>
           <w:lang w:val="en-US"/>
         </w:rPr>
         <w:t>General s</w:t>
       </w:r>
       <w:r>
         <w:rPr>
-          <w:highlight w:val="yellow"/>
           <w:lang w:val="en-US"/>
         </w:rPr>
         <w:t>ituation</w:t>
@@ -172,130 +169,101 @@
     <w:p>
       <w:pPr>
         <w:pStyle w:val="Ingenmellomrom"/>
-        <w:rPr>
-          <w:highlight w:val="yellow"/>
-          <w:lang w:val="en-US"/>
-        </w:rPr>
-      </w:pPr>
-      <w:r>
-        <w:rPr>
-          <w:highlight w:val="yellow"/>
-          <w:lang w:val="en-US"/>
-        </w:rPr>
-        <w:t>July 1st, 2011, Syria conducted a surprise attack against Turkey. After a week of intense fighting the Syrian forces in Turkey</w:t>
-      </w:r>
-      <w:r>
-        <w:rPr>
-          <w:highlight w:val="yellow"/>
-          <w:lang w:val="en-US"/>
-        </w:rPr>
-        <w:t xml:space="preserve"> have</w:t>
-      </w:r>
-      <w:r>
-        <w:rPr>
-          <w:highlight w:val="yellow"/>
-          <w:lang w:val="en-US"/>
-        </w:rPr>
-        <w:t xml:space="preserve"> seized control of the area of </w:t>
-      </w:r>
-      <w:r>
-        <w:rPr>
-          <w:highlight w:val="yellow"/>
-          <w:lang w:val="en-US"/>
-        </w:rPr>
-        <w:t>Birecik Dam</w:t>
-      </w:r>
-      <w:r>
-        <w:rPr>
-          <w:highlight w:val="yellow"/>
-          <w:lang w:val="en-US"/>
-        </w:rPr>
-        <w:t xml:space="preserve">. 10th of July, UN Security Council released resolution 3263 which calls the Syrian aggression unlawful, and </w:t>
-      </w:r>
-      <w:r>
-        <w:rPr>
-          <w:highlight w:val="yellow"/>
-          <w:lang w:val="en-US"/>
-        </w:rPr>
-        <w:t>those Syrian forces</w:t>
-      </w:r>
-      <w:r>
-        <w:rPr>
-          <w:highlight w:val="yellow"/>
-          <w:lang w:val="en-US"/>
-        </w:rPr>
-        <w:t xml:space="preserve"> should be returned to its position before 1st of July 2011. 15th of July</w:t>
-      </w:r>
-      <w:r>
-        <w:rPr>
-          <w:highlight w:val="yellow"/>
-          <w:lang w:val="en-US"/>
-        </w:rPr>
-        <w:t>,</w:t>
-      </w:r>
-      <w:r>
-        <w:rPr>
-          <w:highlight w:val="yellow"/>
-          <w:lang w:val="en-US"/>
-        </w:rPr>
-        <w:t xml:space="preserve"> a coalition of the willing is formed to support Turkey. The military coalition have been given the name Combined Joint Task Force 82.</w:t>
-      </w:r>
-    </w:p>
-    <w:p>
-      <w:pPr>
-        <w:pStyle w:val="Ingenmellomrom"/>
-        <w:rPr>
-          <w:highlight w:val="yellow"/>
-          <w:lang w:val="en-US"/>
-        </w:rPr>
-      </w:pPr>
-      <w:r>
-        <w:rPr>
-          <w:highlight w:val="yellow"/>
-          <w:lang w:val="en-US"/>
-        </w:rPr>
-        <w:t xml:space="preserve">1st of August, UN </w:t>
-      </w:r>
-      <w:r>
-        <w:rPr>
-          <w:highlight w:val="yellow"/>
-          <w:lang w:val="en-US"/>
-        </w:rPr>
-        <w:t>Security Council</w:t>
-      </w:r>
-      <w:r>
-        <w:rPr>
-          <w:highlight w:val="yellow"/>
-          <w:lang w:val="en-US"/>
-        </w:rPr>
-        <w:t xml:space="preserve"> resolution 3274 was released. This resolution gave Syria a deadline of 31st of August 2011 to </w:t>
-      </w:r>
-      <w:r>
-        <w:rPr>
-          <w:highlight w:val="yellow"/>
-          <w:lang w:val="en-US"/>
-        </w:rPr>
-        <w:t>comply</w:t>
-      </w:r>
-      <w:r>
-        <w:rPr>
-          <w:highlight w:val="yellow"/>
-          <w:lang w:val="en-US"/>
-        </w:rPr>
-        <w:t xml:space="preserve"> with UNSCR 3263, and the resolution empowers states to use all necessary means to force Syria out of Turkey after the deadline.</w:t>
+      </w:pPr>
+      <w:r>
+        <w:rPr>
+          <w:lang w:val="en-US"/>
+        </w:rPr>
+        <w:t xml:space="preserve">Notia </w:t>
+      </w:r>
+      <w:r>
+        <w:rPr>
+          <w:lang w:val="en-US"/>
+        </w:rPr>
+        <w:t>have over years claimed part of Northern Finland as part of Notia after WW2.</w:t>
+      </w:r>
+    </w:p>
+    <w:p>
+      <w:pPr>
+        <w:pStyle w:val="Ingenmellomrom"/>
+      </w:pPr>
+      <w:r>
+        <w:rPr>
+          <w:lang w:val="en-US"/>
+        </w:rPr>
+        <w:t xml:space="preserve">The last year Notia have increased their posture toward Finland and had public statement regarding protecting Notian </w:t>
+      </w:r>
+      <w:r>
+        <w:rPr>
+          <w:lang w:val="en-US"/>
+        </w:rPr>
+        <w:t>nationals in Notian claimed territory in Northern Finland while also expressing offensive ambitions and need to create strategic depth and move defenses forward.</w:t>
+      </w:r>
+    </w:p>
+    <w:p>
+      <w:pPr>
+        <w:pStyle w:val="Ingenmellomrom"/>
+      </w:pPr>
+      <w:r>
+        <w:rPr>
+          <w:lang w:val="en-US"/>
+        </w:rPr>
+        <w:t>Notia have expressed concern about the Notian nationals living in Northern part of Finland an</w:t>
+      </w:r>
+      <w:r>
+        <w:rPr>
+          <w:lang w:val="en-US"/>
+        </w:rPr>
+        <w:t>d have urged UN to protect their rights.</w:t>
+      </w:r>
+    </w:p>
+    <w:p>
+      <w:pPr>
+        <w:pStyle w:val="Ingenmellomrom"/>
+      </w:pPr>
+      <w:r>
+        <w:rPr>
+          <w:lang w:val="en-US"/>
+        </w:rPr>
+        <w:t>Notia have expressed a willingness to intervene to protect Notian nationals everywhere in the world.</w:t>
+      </w:r>
+    </w:p>
+    <w:p>
+      <w:pPr>
+        <w:pStyle w:val="Ingenmellomrom"/>
+        <w:rPr>
+          <w:lang w:val="en-US"/>
+        </w:rPr>
+      </w:pPr>
+      <w:r>
+        <w:rPr>
+          <w:lang w:val="en-US"/>
+        </w:rPr>
+        <w:t>The last 3 weeks we have seen a buildup of military forces in Notia indicating higher activity than normal. Notia have stated that this is part of their national exercise FROST. The exercise is scheduled to last until 23</w:t>
+      </w:r>
+      <w:r>
+        <w:rPr>
+          <w:vertAlign w:val="superscript"/>
+          <w:lang w:val="en-US"/>
+        </w:rPr>
+        <w:t>rd</w:t>
+      </w:r>
+      <w:r>
+        <w:rPr>
+          <w:lang w:val="en-US"/>
+        </w:rPr>
+        <w:t xml:space="preserve"> of September 2011</w:t>
       </w:r>
     </w:p>
     <w:p>
       <w:pPr>
         <w:pStyle w:val="Overskrift2"/>
         <w:rPr>
-          <w:highlight w:val="yellow"/>
-          <w:lang w:val="en-US"/>
-        </w:rPr>
-      </w:pPr>
-      <w:r>
-        <w:rPr>
-          <w:highlight w:val="yellow"/>
+          <w:lang w:val="en-US"/>
+        </w:rPr>
+      </w:pPr>
+      <w:r>
+        <w:rPr>
           <w:lang w:val="en-US"/>
         </w:rPr>
         <w:t>Friendly situation</w:t>
@@ -305,20 +273,17 @@
       <w:pPr>
         <w:pStyle w:val="Overskrift3"/>
         <w:rPr>
-          <w:highlight w:val="yellow"/>
-          <w:lang w:val="en-US"/>
-        </w:rPr>
-      </w:pPr>
-      <w:r>
-        <w:rPr>
-          <w:highlight w:val="yellow"/>
+          <w:lang w:val="en-US"/>
+        </w:rPr>
+      </w:pPr>
+      <w:r>
+        <w:rPr>
           <w:lang w:val="en-US"/>
         </w:rPr>
         <w:t>Land</w:t>
       </w:r>
       <w:r>
         <w:rPr>
-          <w:highlight w:val="yellow"/>
           <w:lang w:val="en-US"/>
         </w:rPr>
         <w:t xml:space="preserve"> Component Command (LCC)</w:t>
@@ -328,55 +293,53 @@
       <w:pPr>
         <w:pStyle w:val="Ingenmellomrom"/>
         <w:rPr>
-          <w:highlight w:val="yellow"/>
-          <w:lang w:val="en-US"/>
-        </w:rPr>
-      </w:pPr>
-      <w:r>
-        <w:rPr>
-          <w:highlight w:val="yellow"/>
+          <w:lang w:val="en-US"/>
+        </w:rPr>
+      </w:pPr>
+      <w:r>
+        <w:rPr>
           <w:lang w:val="en-US"/>
         </w:rPr>
         <w:t xml:space="preserve">Land Component Command </w:t>
       </w:r>
       <w:r>
         <w:rPr>
-          <w:highlight w:val="yellow"/>
           <w:lang w:val="en-US"/>
         </w:rPr>
         <w:t>consists</w:t>
       </w:r>
       <w:r>
         <w:rPr>
-          <w:highlight w:val="yellow"/>
           <w:lang w:val="en-US"/>
         </w:rPr>
         <w:t xml:space="preserve"> of </w:t>
       </w:r>
       <w:r>
         <w:rPr>
-          <w:highlight w:val="yellow"/>
-          <w:lang w:val="en-US"/>
-        </w:rPr>
-        <w:t xml:space="preserve">oneUS Led </w:t>
-      </w:r>
-      <w:r>
-        <w:rPr>
-          <w:highlight w:val="yellow"/>
-          <w:lang w:val="en-US"/>
-        </w:rPr>
-        <w:t xml:space="preserve">Corps: IV Corps </w:t>
-      </w:r>
-      <w:r>
-        <w:rPr>
-          <w:highlight w:val="yellow"/>
+          <w:lang w:val="en-US"/>
+        </w:rPr>
+        <w:t>one</w:t>
+      </w:r>
+      <w:r>
+        <w:rPr>
+          <w:lang w:val="en-US"/>
+        </w:rPr>
+        <w:t xml:space="preserve"> allied Corps</w:t>
+      </w:r>
+      <w:r>
+        <w:rPr>
+          <w:lang w:val="en-US"/>
+        </w:rPr>
+        <w:t xml:space="preserve">: IV Corps </w:t>
+      </w:r>
+      <w:r>
+        <w:rPr>
           <w:lang w:val="en-US"/>
         </w:rPr>
         <w:t>consisting of 55</w:t>
       </w:r>
       <w:r>
         <w:rPr>
-          <w:highlight w:val="yellow"/>
           <w:vertAlign w:val="superscript"/>
           <w:lang w:val="en-US"/>
         </w:rPr>
@@ -384,21 +347,18 @@
       </w:r>
       <w:r>
         <w:rPr>
-          <w:highlight w:val="yellow"/>
           <w:lang w:val="en-US"/>
         </w:rPr>
         <w:t xml:space="preserve"> Mechanized</w:t>
       </w:r>
       <w:r>
         <w:rPr>
-          <w:highlight w:val="yellow"/>
           <w:lang w:val="en-US"/>
         </w:rPr>
         <w:t xml:space="preserve"> Division and 56</w:t>
       </w:r>
       <w:r>
         <w:rPr>
-          <w:highlight w:val="yellow"/>
           <w:vertAlign w:val="superscript"/>
           <w:lang w:val="en-US"/>
         </w:rPr>
@@ -406,32 +366,40 @@
       </w:r>
       <w:r>
         <w:rPr>
-          <w:highlight w:val="yellow"/>
           <w:lang w:val="en-US"/>
         </w:rPr>
         <w:t xml:space="preserve"> Armored Division.</w:t>
       </w:r>
-    </w:p>
-    <w:p>
-      <w:pPr>
-        <w:pStyle w:val="Ingenmellomrom"/>
-        <w:rPr>
-          <w:highlight w:val="yellow"/>
-          <w:lang w:val="en-US"/>
-        </w:rPr>
-      </w:pPr>
+      <w:r>
+        <w:rPr>
+          <w:lang w:val="en-US"/>
+        </w:rPr>
+        <w:t xml:space="preserve"> The LCC are currently in transit from Norway and Sweden into Finland. It is expected that first elements of LCC is operational at D2. </w:t>
+      </w:r>
+    </w:p>
+    <w:p>
+      <w:pPr>
+        <w:pStyle w:val="Ingenmellomrom"/>
+        <w:rPr>
+          <w:lang w:val="en-US"/>
+        </w:rPr>
+      </w:pPr>
+      <w:r>
+        <w:rPr>
+          <w:lang w:val="en-US"/>
+        </w:rPr>
+        <w:t>Until the the LCC is in place, it is only Finish self defense forces that are in the region. These consist of infantry and M113s.</w:t>
+      </w:r>
     </w:p>
     <w:p>
       <w:pPr>
         <w:pStyle w:val="Overskrift3"/>
         <w:rPr>
-          <w:highlight w:val="yellow"/>
-          <w:lang w:val="en-US"/>
-        </w:rPr>
-      </w:pPr>
-      <w:r>
-        <w:rPr>
-          <w:highlight w:val="yellow"/>
+          <w:lang w:val="en-US"/>
+        </w:rPr>
+      </w:pPr>
+      <w:r>
+        <w:rPr>
           <w:lang w:val="en-US"/>
         </w:rPr>
         <w:t>Maritime Component Command (MCC)</w:t>
@@ -441,13 +409,11 @@
       <w:pPr>
         <w:pStyle w:val="Ingenmellomrom"/>
         <w:rPr>
-          <w:highlight w:val="yellow"/>
-          <w:lang w:val="en-US"/>
-        </w:rPr>
-      </w:pPr>
-      <w:r>
-        <w:rPr>
-          <w:highlight w:val="yellow"/>
+          <w:lang w:val="en-US"/>
+        </w:rPr>
+      </w:pPr>
+      <w:r>
+        <w:rPr>
           <w:lang w:val="en-US"/>
         </w:rPr>
         <w:t xml:space="preserve">Maritime Component Command consist of </w:t>
@@ -461,41 +427,35 @@
           <w:numId w:val="15"/>
         </w:numPr>
         <w:rPr>
-          <w:highlight w:val="yellow"/>
-          <w:lang w:val="en-US"/>
-        </w:rPr>
-      </w:pPr>
-      <w:r>
-        <w:rPr>
-          <w:highlight w:val="yellow"/>
+          <w:lang w:val="en-US"/>
+        </w:rPr>
+      </w:pPr>
+      <w:r>
+        <w:rPr>
           <w:lang w:val="en-US"/>
         </w:rPr>
         <w:t>Carrier Strike Group-72 (CSG-72</w:t>
       </w:r>
       <w:r>
         <w:rPr>
-          <w:highlight w:val="yellow"/>
           <w:lang w:val="en-US"/>
         </w:rPr>
         <w:t xml:space="preserve">): USS </w:t>
       </w:r>
       <w:r>
         <w:rPr>
-          <w:highlight w:val="yellow"/>
           <w:lang w:val="en-US"/>
         </w:rPr>
         <w:t>Abraham Lincoln</w:t>
       </w:r>
       <w:r>
         <w:rPr>
-          <w:highlight w:val="yellow"/>
           <w:lang w:val="en-US"/>
         </w:rPr>
         <w:t xml:space="preserve"> + 1x </w:t>
       </w:r>
       <w:r>
         <w:rPr>
-          <w:highlight w:val="yellow"/>
           <w:lang w:val="en-US"/>
         </w:rPr>
         <w:t>Ticondoroga</w:t>
@@ -509,20 +469,17 @@
           <w:numId w:val="15"/>
         </w:numPr>
         <w:rPr>
-          <w:highlight w:val="yellow"/>
-          <w:lang w:val="en-US"/>
-        </w:rPr>
-      </w:pPr>
-      <w:r>
-        <w:rPr>
-          <w:highlight w:val="yellow"/>
+          <w:lang w:val="en-US"/>
+        </w:rPr>
+      </w:pPr>
+      <w:r>
+        <w:rPr>
           <w:lang w:val="en-US"/>
         </w:rPr>
         <w:t xml:space="preserve">Surface Action Group 1 (SAG-1): 1x Oliver Hazzard Perry + 1x </w:t>
       </w:r>
       <w:r>
         <w:rPr>
-          <w:highlight w:val="yellow"/>
           <w:lang w:val="en-US"/>
         </w:rPr>
         <w:t>Arleigh Burke</w:t>
@@ -530,15 +487,42 @@
     </w:p>
     <w:p>
       <w:pPr>
+        <w:pStyle w:val="Ingenmellomrom"/>
+        <w:rPr>
+          <w:lang w:val="en-US"/>
+        </w:rPr>
+      </w:pPr>
+      <w:r>
+        <w:rPr>
+          <w:lang w:val="en-US"/>
+        </w:rPr>
+        <w:t>The maritime forces are current doing force integration south of Bodø and will be operational for tasking from D5.</w:t>
+      </w:r>
+    </w:p>
+    <w:p>
+      <w:pPr>
+        <w:pStyle w:val="Ingenmellomrom"/>
+        <w:rPr>
+          <w:lang w:val="en-US"/>
+        </w:rPr>
+      </w:pPr>
+      <w:r>
+        <w:rPr>
+          <w:lang w:val="en-US"/>
+        </w:rPr>
+        <w:lastRenderedPageBreak/>
+        <w:t>Part of the airwing (F/A-18s and F-14s) are forward deployed into Finland under JFACCs authority.</w:t>
+      </w:r>
+    </w:p>
+    <w:p>
+      <w:pPr>
         <w:pStyle w:val="Overskrift3"/>
         <w:rPr>
-          <w:highlight w:val="yellow"/>
-          <w:lang w:val="en-US"/>
-        </w:rPr>
-      </w:pPr>
-      <w:r>
-        <w:rPr>
-          <w:highlight w:val="yellow"/>
+          <w:lang w:val="en-US"/>
+        </w:rPr>
+      </w:pPr>
+      <w:r>
+        <w:rPr>
           <w:lang w:val="en-US"/>
         </w:rPr>
         <w:t>Joint Force Air Component Command (JFACC)</w:t>
@@ -548,151 +532,163 @@
       <w:pPr>
         <w:pStyle w:val="Ingenmellomrom"/>
         <w:rPr>
-          <w:highlight w:val="yellow"/>
-          <w:lang w:val="en-US"/>
-        </w:rPr>
-      </w:pPr>
-      <w:r>
-        <w:rPr>
-          <w:highlight w:val="yellow"/>
+          <w:lang w:val="en-US"/>
+        </w:rPr>
+      </w:pPr>
+      <w:r>
+        <w:rPr>
           <w:lang w:val="en-US"/>
         </w:rPr>
         <w:t xml:space="preserve">Joint Force Air Component Command </w:t>
       </w:r>
       <w:r>
         <w:rPr>
-          <w:highlight w:val="yellow"/>
           <w:lang w:val="en-US"/>
         </w:rPr>
         <w:t>consists</w:t>
       </w:r>
       <w:r>
         <w:rPr>
-          <w:highlight w:val="yellow"/>
           <w:lang w:val="en-US"/>
         </w:rPr>
         <w:t xml:space="preserve"> of the 132nd Virtual Wing </w:t>
       </w:r>
       <w:r>
         <w:rPr>
-          <w:highlight w:val="yellow"/>
           <w:lang w:val="en-US"/>
         </w:rPr>
         <w:t xml:space="preserve">and external organizations participating. Air bases available are </w:t>
       </w:r>
       <w:r>
         <w:rPr>
-          <w:highlight w:val="yellow"/>
-          <w:lang w:val="en-US"/>
-        </w:rPr>
-        <w:t>Incirlick</w:t>
-      </w:r>
-      <w:r>
-        <w:rPr>
-          <w:highlight w:val="yellow"/>
-          <w:lang w:val="en-US"/>
-        </w:rPr>
-        <w:t>Airbase in Turkey and RAS Akrotiri</w:t>
-      </w:r>
-      <w:r>
-        <w:rPr>
-          <w:highlight w:val="yellow"/>
-          <w:lang w:val="en-US"/>
-        </w:rPr>
-        <w:t xml:space="preserve"> and RAF Kingsfield</w:t>
-      </w:r>
-      <w:r>
-        <w:rPr>
-          <w:highlight w:val="yellow"/>
-          <w:lang w:val="en-US"/>
-        </w:rPr>
-        <w:t xml:space="preserve"> in Cyprus. </w:t>
-      </w:r>
-      <w:r>
-        <w:rPr>
-          <w:highlight w:val="yellow"/>
+          <w:lang w:val="en-US"/>
+        </w:rPr>
+        <w:t>Bodø, Andøya, Bardufoss and Banak in Norway. In Finland</w:t>
+      </w:r>
+      <w:r>
+        <w:rPr>
+          <w:lang w:val="en-US"/>
+        </w:rPr>
+        <w:t xml:space="preserve"> the following bases are available: Rovanemi, Kemi Tornio, Ivalo, Kittila, and roadbase Vuojarvi.</w:t>
+      </w:r>
+      <w:r>
+        <w:rPr>
+          <w:lang w:val="en-US"/>
+        </w:rPr>
+        <w:t xml:space="preserve"> </w:t>
+      </w:r>
+    </w:p>
+    <w:p>
+      <w:pPr>
+        <w:pStyle w:val="Ingenmellomrom"/>
+        <w:rPr>
+          <w:lang w:val="en-US"/>
+        </w:rPr>
+      </w:pPr>
+    </w:p>
+    <w:p>
+      <w:pPr>
+        <w:pStyle w:val="Ingenmellomrom"/>
+        <w:rPr>
+          <w:lang w:val="en-US"/>
+        </w:rPr>
+      </w:pPr>
+      <w:r>
+        <w:rPr>
           <w:lang w:val="en-US"/>
         </w:rPr>
         <w:t xml:space="preserve">E-3 </w:t>
       </w:r>
       <w:r>
         <w:rPr>
-          <w:highlight w:val="yellow"/>
           <w:lang w:val="en-US"/>
         </w:rPr>
         <w:t xml:space="preserve">(3x E-3) </w:t>
       </w:r>
       <w:r>
         <w:rPr>
-          <w:highlight w:val="yellow"/>
           <w:lang w:val="en-US"/>
         </w:rPr>
         <w:t>and Tanker squadrons</w:t>
       </w:r>
       <w:r>
         <w:rPr>
-          <w:highlight w:val="yellow"/>
           <w:lang w:val="en-US"/>
         </w:rPr>
         <w:t xml:space="preserve"> (4x KC-135</w:t>
       </w:r>
       <w:r>
         <w:rPr>
-          <w:highlight w:val="yellow"/>
-          <w:lang w:val="en-US"/>
-        </w:rPr>
-        <w:t xml:space="preserve"> and 4x KC-135 MPRS)</w:t>
-      </w:r>
-      <w:r>
-        <w:rPr>
-          <w:highlight w:val="yellow"/>
-          <w:lang w:val="en-US"/>
-        </w:rPr>
-        <w:t>are arriving</w:t>
-      </w:r>
-      <w:r>
-        <w:rPr>
-          <w:highlight w:val="yellow"/>
-          <w:lang w:val="en-US"/>
-        </w:rPr>
-        <w:t xml:space="preserve"> in theater and are getting ready to support operations</w:t>
-      </w:r>
-      <w:r>
-        <w:rPr>
-          <w:highlight w:val="yellow"/>
+          <w:lang w:val="en-US"/>
+        </w:rPr>
+        <w:t xml:space="preserve"> and 4x KC-135 MPRS</w:t>
+      </w:r>
+      <w:r>
+        <w:rPr>
+          <w:lang w:val="en-US"/>
+        </w:rPr>
+        <w:t>) are</w:t>
+      </w:r>
+      <w:r>
+        <w:rPr>
+          <w:lang w:val="en-US"/>
+        </w:rPr>
+        <w:t xml:space="preserve"> arriving</w:t>
+      </w:r>
+      <w:r>
+        <w:rPr>
+          <w:lang w:val="en-US"/>
+        </w:rPr>
+        <w:t xml:space="preserve"> in the area of operations</w:t>
+      </w:r>
+      <w:r>
+        <w:rPr>
+          <w:lang w:val="en-US"/>
+        </w:rPr>
+        <w:t xml:space="preserve"> and are getting ready to support operations</w:t>
+      </w:r>
+      <w:r>
+        <w:rPr>
           <w:lang w:val="en-US"/>
         </w:rPr>
         <w:t xml:space="preserve"> (locations for the various squadrons will be based on JFACC planning)</w:t>
       </w:r>
       <w:r>
         <w:rPr>
-          <w:highlight w:val="yellow"/>
           <w:lang w:val="en-US"/>
         </w:rPr>
         <w:t>.</w:t>
       </w:r>
       <w:r>
         <w:rPr>
-          <w:highlight w:val="yellow"/>
-          <w:lang w:val="en-US"/>
-        </w:rPr>
-        <w:t xml:space="preserve"> In addition to all the aircraft, a Patriot Battalion with two Patriot Batteries are also attached to JFACC.</w:t>
+          <w:lang w:val="en-US"/>
+        </w:rPr>
+        <w:t xml:space="preserve"> In addition to all the aircraft, a Patriot Battalion with two Patriot Batteries </w:t>
+      </w:r>
+      <w:r>
+        <w:rPr>
+          <w:lang w:val="en-US"/>
+        </w:rPr>
+        <w:t>is</w:t>
+      </w:r>
+      <w:r>
+        <w:rPr>
+          <w:lang w:val="en-US"/>
+        </w:rPr>
+        <w:t xml:space="preserve"> also attached to JFACC.</w:t>
       </w:r>
     </w:p>
     <w:p>
       <w:pPr>
         <w:pStyle w:val="Overskrift3"/>
         <w:rPr>
-          <w:highlight w:val="yellow"/>
-          <w:lang w:val="en-US"/>
-        </w:rPr>
-      </w:pPr>
-      <w:r>
-        <w:rPr>
-          <w:highlight w:val="yellow"/>
-          <w:lang w:val="en-US"/>
-        </w:rPr>
-        <w:lastRenderedPageBreak/>
+          <w:lang w:val="en-US"/>
+        </w:rPr>
+      </w:pPr>
+      <w:r>
+        <w:rPr>
+          <w:lang w:val="en-US"/>
+        </w:rPr>
         <w:t>Special Operations Component Command (SOCC)</w:t>
       </w:r>
     </w:p>
@@ -700,52 +696,43 @@
       <w:pPr>
         <w:pStyle w:val="Ingenmellomrom"/>
         <w:rPr>
-          <w:highlight w:val="yellow"/>
-          <w:lang w:val="en-US"/>
-        </w:rPr>
-      </w:pPr>
-      <w:r>
-        <w:rPr>
-          <w:highlight w:val="yellow"/>
+          <w:lang w:val="en-US"/>
+        </w:rPr>
+      </w:pPr>
+      <w:r>
+        <w:rPr>
           <w:lang w:val="en-US"/>
         </w:rPr>
         <w:t xml:space="preserve">Special Operations Component Command </w:t>
       </w:r>
       <w:r>
         <w:rPr>
-          <w:highlight w:val="yellow"/>
           <w:lang w:val="en-US"/>
         </w:rPr>
         <w:t>consists</w:t>
       </w:r>
       <w:r>
         <w:rPr>
-          <w:highlight w:val="yellow"/>
-          <w:lang w:val="en-US"/>
-        </w:rPr>
-        <w:t xml:space="preserve"> of 4 Special Operations Task Groups based both in Israel and Turkey.</w:t>
-      </w:r>
-    </w:p>
-    <w:p>
-      <w:pPr>
-        <w:pStyle w:val="Ingenmellomrom"/>
-        <w:rPr>
-          <w:highlight w:val="yellow"/>
-          <w:lang w:val="en-US"/>
-        </w:rPr>
-      </w:pPr>
+          <w:lang w:val="en-US"/>
+        </w:rPr>
+        <w:t xml:space="preserve"> of 4 Special Operations Task Groups based </w:t>
+      </w:r>
+      <w:r>
+        <w:rPr>
+          <w:lang w:val="en-US"/>
+        </w:rPr>
+        <w:t>in Finland.</w:t>
+      </w:r>
     </w:p>
     <w:p>
       <w:pPr>
         <w:pStyle w:val="Overskrift2"/>
         <w:rPr>
-          <w:highlight w:val="yellow"/>
-          <w:lang w:val="en-US"/>
-        </w:rPr>
-      </w:pPr>
-      <w:r>
-        <w:rPr>
-          <w:highlight w:val="yellow"/>
+          <w:lang w:val="en-US"/>
+        </w:rPr>
+      </w:pPr>
+      <w:r>
+        <w:rPr>
           <w:lang w:val="en-US"/>
         </w:rPr>
         <w:t>Enemy situation.</w:t>
@@ -755,16 +742,20 @@
       <w:pPr>
         <w:pStyle w:val="Overskrift3"/>
         <w:rPr>
-          <w:highlight w:val="yellow"/>
-          <w:lang w:val="en-US"/>
-        </w:rPr>
-      </w:pPr>
-      <w:r>
-        <w:rPr>
-          <w:highlight w:val="yellow"/>
-          <w:lang w:val="en-US"/>
-        </w:rPr>
-        <w:t>Syrian Army</w:t>
+          <w:lang w:val="en-US"/>
+        </w:rPr>
+      </w:pPr>
+      <w:r>
+        <w:rPr>
+          <w:lang w:val="en-US"/>
+        </w:rPr>
+        <w:t>Notian</w:t>
+      </w:r>
+      <w:r>
+        <w:rPr>
+          <w:lang w:val="en-US"/>
+        </w:rPr>
+        <w:t xml:space="preserve"> Army</w:t>
       </w:r>
     </w:p>
     <w:p>
@@ -774,177 +765,12 @@
           <w:ilvl w:val="0"/>
           <w:numId w:val="14"/>
         </w:numPr>
-        <w:rPr>
-          <w:highlight w:val="yellow"/>
-          <w:lang w:val="en-US"/>
-        </w:rPr>
-      </w:pPr>
-      <w:r>
-        <w:rPr>
-          <w:highlight w:val="yellow"/>
-          <w:lang w:val="en-US"/>
-        </w:rPr>
-        <w:t xml:space="preserve">Syrian </w:t>
-      </w:r>
-      <w:r>
-        <w:rPr>
-          <w:highlight w:val="yellow"/>
-          <w:lang w:val="en-US"/>
-        </w:rPr>
-        <w:t xml:space="preserve">1st Corps have seized the </w:t>
-      </w:r>
-      <w:r>
-        <w:rPr>
-          <w:highlight w:val="yellow"/>
-          <w:lang w:val="en-US"/>
-        </w:rPr>
-        <w:t>Birecik Damand Gazientep International Airport</w:t>
-      </w:r>
-      <w:r>
-        <w:rPr>
-          <w:highlight w:val="yellow"/>
-          <w:lang w:val="en-US"/>
-        </w:rPr>
-        <w:t xml:space="preserve"> and are in defensive positions to defend </w:t>
-      </w:r>
-      <w:r>
-        <w:rPr>
-          <w:highlight w:val="yellow"/>
-          <w:lang w:val="en-US"/>
-        </w:rPr>
-        <w:t>Syria’s</w:t>
-      </w:r>
-      <w:r>
-        <w:rPr>
-          <w:highlight w:val="yellow"/>
-          <w:lang w:val="en-US"/>
-        </w:rPr>
-        <w:t xml:space="preserve"> newly seized area of </w:t>
-      </w:r>
-      <w:r>
-        <w:rPr>
-          <w:highlight w:val="yellow"/>
-          <w:lang w:val="en-US"/>
-        </w:rPr>
-        <w:t>Birecik and Gaziantep International airport</w:t>
-      </w:r>
-      <w:r>
-        <w:rPr>
-          <w:highlight w:val="yellow"/>
-          <w:lang w:val="en-US"/>
-        </w:rPr>
-        <w:t>.</w:t>
-      </w:r>
-      <w:r>
-        <w:rPr>
-          <w:highlight w:val="yellow"/>
-          <w:lang w:val="en-US"/>
-        </w:rPr>
-        <w:t xml:space="preserve"> 1</w:t>
-      </w:r>
-      <w:r>
-        <w:rPr>
-          <w:highlight w:val="yellow"/>
-          <w:vertAlign w:val="superscript"/>
-          <w:lang w:val="en-US"/>
-        </w:rPr>
-        <w:t>st</w:t>
-      </w:r>
-      <w:r>
-        <w:rPr>
-          <w:highlight w:val="yellow"/>
-          <w:lang w:val="en-US"/>
-        </w:rPr>
-        <w:t xml:space="preserve"> Corps is</w:t>
-      </w:r>
-      <w:r>
-        <w:rPr>
-          <w:highlight w:val="yellow"/>
-          <w:lang w:val="en-US"/>
-        </w:rPr>
-        <w:t xml:space="preserve"> HQ is likely located IVO Minakh Airbase together with the 10</w:t>
-      </w:r>
-      <w:r>
-        <w:rPr>
-          <w:highlight w:val="yellow"/>
-          <w:vertAlign w:val="superscript"/>
-          <w:lang w:val="en-US"/>
-        </w:rPr>
-        <w:t>th</w:t>
-      </w:r>
-      <w:r>
-        <w:rPr>
-          <w:highlight w:val="yellow"/>
-          <w:lang w:val="en-US"/>
-        </w:rPr>
-        <w:t xml:space="preserve"> Armored Division acting as a reserve for both 1</w:t>
-      </w:r>
-      <w:r>
-        <w:rPr>
-          <w:highlight w:val="yellow"/>
-          <w:vertAlign w:val="superscript"/>
-          <w:lang w:val="en-US"/>
-        </w:rPr>
-        <w:t>st</w:t>
-      </w:r>
-      <w:r>
-        <w:rPr>
-          <w:highlight w:val="yellow"/>
-          <w:lang w:val="en-US"/>
-        </w:rPr>
-        <w:t xml:space="preserve"> and 2</w:t>
-      </w:r>
-      <w:r>
-        <w:rPr>
-          <w:highlight w:val="yellow"/>
-          <w:vertAlign w:val="superscript"/>
-          <w:lang w:val="en-US"/>
-        </w:rPr>
-        <w:t>nd</w:t>
-      </w:r>
-      <w:r>
-        <w:rPr>
-          <w:highlight w:val="yellow"/>
-          <w:lang w:val="en-US"/>
-        </w:rPr>
-        <w:t xml:space="preserve"> Corps. 12</w:t>
-      </w:r>
-      <w:r>
-        <w:rPr>
-          <w:highlight w:val="yellow"/>
-          <w:vertAlign w:val="superscript"/>
-          <w:lang w:val="en-US"/>
-        </w:rPr>
-        <w:t>th</w:t>
-      </w:r>
-      <w:r>
-        <w:rPr>
-          <w:highlight w:val="yellow"/>
-          <w:lang w:val="en-US"/>
-        </w:rPr>
-        <w:t xml:space="preserve"> Motorized Division is occupying the Birecik Dam while the 11</w:t>
-      </w:r>
-      <w:r>
-        <w:rPr>
-          <w:highlight w:val="yellow"/>
-          <w:vertAlign w:val="superscript"/>
-          <w:lang w:val="en-US"/>
-        </w:rPr>
-        <w:t>th</w:t>
-      </w:r>
-      <w:r>
-        <w:rPr>
-          <w:highlight w:val="yellow"/>
-          <w:lang w:val="en-US"/>
-        </w:rPr>
-        <w:t xml:space="preserve"> Mechanized Division is occupying Gaziantep International Airport</w:t>
-      </w:r>
-      <w:r>
-        <w:rPr>
-          <w:highlight w:val="yellow"/>
-          <w:lang w:val="en-US"/>
-        </w:rPr>
-        <w:t>.</w:t>
+      </w:pPr>
+      <w:r>
+        <w:rPr>
+          <w:lang w:val="en-US"/>
+        </w:rPr>
+        <w:t>1st Corps have left bases and are in training area conducting exercise FROST.</w:t>
       </w:r>
     </w:p>
     <w:p>
@@ -954,81 +780,18 @@
           <w:ilvl w:val="0"/>
           <w:numId w:val="14"/>
         </w:numPr>
-        <w:rPr>
-          <w:highlight w:val="yellow"/>
-          <w:lang w:val="en-US"/>
-        </w:rPr>
-      </w:pPr>
-      <w:r>
-        <w:rPr>
-          <w:highlight w:val="yellow"/>
-          <w:lang w:val="en-US"/>
-        </w:rPr>
-        <w:t xml:space="preserve">Syrian </w:t>
-      </w:r>
-      <w:r>
-        <w:rPr>
-          <w:highlight w:val="yellow"/>
-          <w:lang w:val="en-US"/>
-        </w:rPr>
-        <w:t xml:space="preserve">2nd Corps have </w:t>
-      </w:r>
-      <w:r>
-        <w:rPr>
-          <w:highlight w:val="yellow"/>
-          <w:lang w:val="en-US"/>
-        </w:rPr>
-        <w:t xml:space="preserve">occupied the border region north of its </w:t>
-      </w:r>
-      <w:r>
-        <w:rPr>
-          <w:highlight w:val="yellow"/>
-          <w:lang w:val="en-US"/>
-        </w:rPr>
-        <w:t>bases and</w:t>
-      </w:r>
-      <w:r>
-        <w:rPr>
-          <w:highlight w:val="yellow"/>
-          <w:lang w:val="en-US"/>
-        </w:rPr>
-        <w:t xml:space="preserve"> is likely preparing an offensive into Turkey to seize control of </w:t>
-      </w:r>
-      <w:r>
-        <w:rPr>
-          <w:highlight w:val="yellow"/>
-          <w:lang w:val="en-US"/>
-        </w:rPr>
-        <w:t>Hatay Airportin order to prevent the base being used as a staging base for logistics and for RW operations into Syria</w:t>
-      </w:r>
-      <w:r>
-        <w:rPr>
-          <w:highlight w:val="yellow"/>
-          <w:lang w:val="en-US"/>
-        </w:rPr>
-        <w:t xml:space="preserve">. </w:t>
-      </w:r>
-      <w:r>
-        <w:rPr>
-          <w:highlight w:val="yellow"/>
-          <w:lang w:val="en-US"/>
-        </w:rPr>
-        <w:t>2</w:t>
-      </w:r>
-      <w:r>
-        <w:rPr>
-          <w:highlight w:val="yellow"/>
-          <w:vertAlign w:val="superscript"/>
-          <w:lang w:val="en-US"/>
-        </w:rPr>
-        <w:t>nd</w:t>
-      </w:r>
-      <w:r>
-        <w:rPr>
-          <w:highlight w:val="yellow"/>
-          <w:lang w:val="en-US"/>
-        </w:rPr>
-        <w:t xml:space="preserve"> Corps HQ likely located IVO Taftanaz Airbase.</w:t>
+      </w:pPr>
+      <w:r>
+        <w:rPr>
+          <w:lang w:val="en-US"/>
+        </w:rPr>
+        <w:t xml:space="preserve">2nd Corps have partially left base complex and </w:t>
+      </w:r>
+      <w:r>
+        <w:rPr>
+          <w:lang w:val="en-US"/>
+        </w:rPr>
+        <w:t>are taking part in exercise FROST.</w:t>
       </w:r>
     </w:p>
     <w:p>
@@ -1038,31 +801,12 @@
           <w:ilvl w:val="0"/>
           <w:numId w:val="14"/>
         </w:numPr>
-        <w:rPr>
-          <w:highlight w:val="yellow"/>
-          <w:lang w:val="en-US"/>
-        </w:rPr>
-      </w:pPr>
-      <w:r>
-        <w:rPr>
-          <w:highlight w:val="yellow"/>
-          <w:lang w:val="en-US"/>
-        </w:rPr>
-        <w:t xml:space="preserve">Syrian </w:t>
-      </w:r>
-      <w:r>
-        <w:rPr>
-          <w:highlight w:val="yellow"/>
-          <w:lang w:val="en-US"/>
-        </w:rPr>
-        <w:t xml:space="preserve">3rd Corps </w:t>
-      </w:r>
-      <w:r>
-        <w:rPr>
-          <w:highlight w:val="yellow"/>
-          <w:lang w:val="en-US"/>
-        </w:rPr>
-        <w:t>are established in defensive positions south and west of Damascus.</w:t>
+      </w:pPr>
+      <w:r>
+        <w:rPr>
+          <w:lang w:val="en-US"/>
+        </w:rPr>
+        <w:t>3rd Corps have left bases and are in training area conducting exercise FROST.</w:t>
       </w:r>
     </w:p>
     <w:p>
@@ -1072,213 +816,179 @@
           <w:ilvl w:val="0"/>
           <w:numId w:val="14"/>
         </w:numPr>
-        <w:rPr>
-          <w:highlight w:val="yellow"/>
-          <w:lang w:val="en-US"/>
-        </w:rPr>
-      </w:pPr>
-      <w:r>
-        <w:rPr>
-          <w:highlight w:val="yellow"/>
-          <w:lang w:val="en-US"/>
-        </w:rPr>
-        <w:t xml:space="preserve">Syrian </w:t>
-      </w:r>
-      <w:r>
-        <w:rPr>
-          <w:highlight w:val="yellow"/>
-          <w:lang w:val="en-US"/>
-        </w:rPr>
-        <w:t>4th Corps are conducting rear duty assi</w:t>
-      </w:r>
-      <w:r>
-        <w:rPr>
-          <w:highlight w:val="yellow"/>
-          <w:lang w:val="en-US"/>
-        </w:rPr>
-        <w:t>gnments and protecting Damascus.</w:t>
-      </w:r>
-    </w:p>
-    <w:p>
-      <w:pPr>
-        <w:pStyle w:val="Ingenmellomrom"/>
-        <w:numPr>
-          <w:ilvl w:val="0"/>
-          <w:numId w:val="14"/>
-        </w:numPr>
-        <w:rPr>
-          <w:highlight w:val="yellow"/>
-          <w:lang w:val="en-US"/>
-        </w:rPr>
-      </w:pPr>
-      <w:r>
-        <w:rPr>
-          <w:highlight w:val="yellow"/>
-          <w:lang w:val="en-US"/>
-        </w:rPr>
-        <w:t>Syrian 5th Corps a</w:t>
-      </w:r>
-      <w:r>
-        <w:rPr>
-          <w:highlight w:val="yellow"/>
-          <w:lang w:val="en-US"/>
-        </w:rPr>
-        <w:t>re in their base in Palmyra, finishing their workup to be prepared for operations.</w:t>
-      </w:r>
-    </w:p>
-    <w:p>
-      <w:pPr>
-        <w:pStyle w:val="Ingenmellomrom"/>
-        <w:rPr>
-          <w:highlight w:val="yellow"/>
-          <w:lang w:val="en-US"/>
-        </w:rPr>
-      </w:pPr>
+      </w:pPr>
+      <w:r>
+        <w:rPr>
+          <w:lang w:val="en-US"/>
+        </w:rPr>
+        <w:t>4th Corps are currently not mobilized and are at homebase.</w:t>
+      </w:r>
+    </w:p>
+    <w:p>
+      <w:pPr>
+        <w:pStyle w:val="Ingenmellomrom"/>
+        <w:ind w:left="720"/>
+      </w:pPr>
+      <w:r>
+        <w:rPr>
+          <w:noProof/>
+        </w:rPr>
+        <w:drawing>
+          <wp:inline distT="0" distB="0" distL="0" distR="0">
+            <wp:extent cx="3352800" cy="3486150"/>
+            <wp:effectExtent l="19050" t="0" r="0" b="0"/>
+            <wp:docPr id="1" name="Bilde 1"/>
+            <wp:cNvGraphicFramePr>
+              <a:graphicFrameLocks xmlns:a="http://schemas.openxmlformats.org/drawingml/2006/main" noChangeAspect="1"/>
+            </wp:cNvGraphicFramePr>
+            <a:graphic xmlns:a="http://schemas.openxmlformats.org/drawingml/2006/main">
+              <a:graphicData uri="http://schemas.openxmlformats.org/drawingml/2006/picture">
+                <pic:pic xmlns:pic="http://schemas.openxmlformats.org/drawingml/2006/picture">
+                  <pic:nvPicPr>
+                    <pic:cNvPr id="0" name="Picture 1"/>
+                    <pic:cNvPicPr>
+                      <a:picLocks noChangeAspect="1" noChangeArrowheads="1"/>
+                    </pic:cNvPicPr>
+                  </pic:nvPicPr>
+                  <pic:blipFill>
+                    <a:blip r:embed="rId9"/>
+                    <a:srcRect/>
+                    <a:stretch>
+                      <a:fillRect/>
+                    </a:stretch>
+                  </pic:blipFill>
+                  <pic:spPr bwMode="auto">
+                    <a:xfrm>
+                      <a:off x="0" y="0"/>
+                      <a:ext cx="3352800" cy="3486150"/>
+                    </a:xfrm>
+                    <a:prstGeom prst="rect">
+                      <a:avLst/>
+                    </a:prstGeom>
+                    <a:noFill/>
+                    <a:ln w="9525">
+                      <a:noFill/>
+                      <a:miter lim="800000"/>
+                      <a:headEnd/>
+                      <a:tailEnd/>
+                    </a:ln>
+                  </pic:spPr>
+                </pic:pic>
+              </a:graphicData>
+            </a:graphic>
+          </wp:inline>
+        </w:drawing>
+      </w:r>
     </w:p>
     <w:p>
       <w:pPr>
         <w:pStyle w:val="Overskrift3"/>
         <w:rPr>
-          <w:highlight w:val="yellow"/>
-          <w:lang w:val="en-US"/>
-        </w:rPr>
-      </w:pPr>
-      <w:r>
-        <w:rPr>
-          <w:highlight w:val="yellow"/>
-          <w:lang w:val="en-US"/>
-        </w:rPr>
-        <w:t>Syrian Air Force</w:t>
-      </w:r>
-    </w:p>
-    <w:p>
-      <w:pPr>
-        <w:pStyle w:val="Ingenmellomrom"/>
-        <w:rPr>
-          <w:highlight w:val="yellow"/>
-          <w:lang w:val="en-US"/>
-        </w:rPr>
-      </w:pPr>
-      <w:r>
-        <w:rPr>
-          <w:highlight w:val="yellow"/>
-          <w:lang w:val="en-US"/>
-        </w:rPr>
-        <w:t xml:space="preserve">Syrian aircrafts have been conducting CAP missions to protect the Army from airstrikes from Israel and Turkey. Syrian aircraft have also supported the </w:t>
-      </w:r>
-      <w:r>
-        <w:rPr>
-          <w:highlight w:val="yellow"/>
-          <w:lang w:val="en-US"/>
-        </w:rPr>
-        <w:t>Army’s offensive by conducting</w:t>
-      </w:r>
-      <w:r>
-        <w:rPr>
-          <w:highlight w:val="yellow"/>
-          <w:lang w:val="en-US"/>
-        </w:rPr>
-        <w:t xml:space="preserve"> strikes on critical targets in Turkey and Israel.</w:t>
-      </w:r>
-    </w:p>
-    <w:p>
-      <w:pPr>
-        <w:pStyle w:val="Ingenmellomrom"/>
-        <w:rPr>
-          <w:highlight w:val="yellow"/>
-          <w:lang w:val="en-US"/>
-        </w:rPr>
-      </w:pPr>
+          <w:lang w:val="en-US"/>
+        </w:rPr>
+      </w:pPr>
+      <w:r>
+        <w:rPr>
+          <w:lang w:val="en-US"/>
+        </w:rPr>
+        <w:t>Notian</w:t>
+      </w:r>
+      <w:r>
+        <w:rPr>
+          <w:lang w:val="en-US"/>
+        </w:rPr>
+        <w:t xml:space="preserve"> Air Force</w:t>
+      </w:r>
+    </w:p>
+    <w:p>
+      <w:pPr>
+        <w:pStyle w:val="Ingenmellomrom"/>
+        <w:rPr>
+          <w:lang w:val="en-US"/>
+        </w:rPr>
+      </w:pPr>
+      <w:r>
+        <w:rPr>
+          <w:lang w:val="en-US"/>
+        </w:rPr>
+        <w:t>Notian</w:t>
+      </w:r>
+      <w:r>
+        <w:rPr>
+          <w:lang w:val="en-US"/>
+        </w:rPr>
+        <w:t xml:space="preserve"> aircrafts have been conducting CAP missions </w:t>
+      </w:r>
+      <w:r>
+        <w:rPr>
+          <w:lang w:val="en-US"/>
+        </w:rPr>
+        <w:t>in Notian airspace. Notian aircraft have also taken part in exercise FROST, both for strategic bombing and support to the land forces.</w:t>
+      </w:r>
     </w:p>
     <w:p>
       <w:pPr>
         <w:pStyle w:val="Overskrift3"/>
         <w:rPr>
-          <w:highlight w:val="yellow"/>
-          <w:lang w:val="en-US"/>
-        </w:rPr>
-      </w:pPr>
-      <w:r>
-        <w:rPr>
-          <w:highlight w:val="yellow"/>
-          <w:lang w:val="en-US"/>
-        </w:rPr>
-        <w:t>Syrian Naval Forces</w:t>
-      </w:r>
-    </w:p>
-    <w:p>
-      <w:pPr>
-        <w:pStyle w:val="Ingenmellomrom"/>
-        <w:rPr>
-          <w:highlight w:val="yellow"/>
-          <w:lang w:val="en-US"/>
-        </w:rPr>
-      </w:pPr>
-      <w:r>
-        <w:rPr>
-          <w:highlight w:val="yellow"/>
-          <w:lang w:val="en-US"/>
-        </w:rPr>
-        <w:t>1</w:t>
-      </w:r>
-      <w:r>
-        <w:rPr>
-          <w:highlight w:val="yellow"/>
+          <w:lang w:val="en-US"/>
+        </w:rPr>
+      </w:pPr>
+      <w:r>
+        <w:rPr>
+          <w:lang w:val="en-US"/>
+        </w:rPr>
+        <w:t>Notian</w:t>
+      </w:r>
+      <w:r>
+        <w:rPr>
+          <w:lang w:val="en-US"/>
+        </w:rPr>
+        <w:t xml:space="preserve"> Naval Forces</w:t>
+      </w:r>
+    </w:p>
+    <w:p>
+      <w:pPr>
+        <w:pStyle w:val="Ingenmellomrom"/>
+        <w:rPr>
+          <w:lang w:val="en-US"/>
+        </w:rPr>
+      </w:pPr>
+      <w:r>
+        <w:rPr>
+          <w:lang w:val="en-US"/>
+        </w:rPr>
+        <w:t xml:space="preserve">The Notian Navy has mostly spent the last months in port conducting maintenance. The last weeks we have seen increased activity at the piers, and several ships seem to have loaded </w:t>
+      </w:r>
+      <w:r>
+        <w:rPr>
+          <w:lang w:val="en-US"/>
+        </w:rPr>
+        <w:lastRenderedPageBreak/>
+        <w:t>up with stores and ammunition. Early on the morning the 20</w:t>
+      </w:r>
+      <w:r>
+        <w:rPr>
           <w:vertAlign w:val="superscript"/>
           <w:lang w:val="en-US"/>
         </w:rPr>
-        <w:t>st</w:t>
-      </w:r>
-      <w:r>
-        <w:rPr>
-          <w:highlight w:val="yellow"/>
-          <w:lang w:val="en-US"/>
-        </w:rPr>
-        <w:t xml:space="preserve"> Patrol Boat Squadron, based in Latakia, with 5xFSG 1241.1MP Molniya</w:t>
-      </w:r>
-      <w:r>
-        <w:rPr>
-          <w:highlight w:val="yellow"/>
-          <w:lang w:val="en-US"/>
-        </w:rPr>
-        <w:t xml:space="preserve"> and 2</w:t>
-      </w:r>
-      <w:r>
-        <w:rPr>
-          <w:highlight w:val="yellow"/>
-          <w:vertAlign w:val="superscript"/>
-          <w:lang w:val="en-US"/>
-        </w:rPr>
-        <w:t>nd</w:t>
-      </w:r>
-      <w:r>
-        <w:rPr>
-          <w:highlight w:val="yellow"/>
-          <w:lang w:val="en-US"/>
-        </w:rPr>
-        <w:t xml:space="preserve"> Frigatre Squadron based in Tartus with 3x Frigate 1135M Rezky. Both squadrons are likely tasked with preventing supplies or military vessels to interfere between Cyprus/Turkey and Syria.</w:t>
-      </w:r>
-    </w:p>
-    <w:p>
-      <w:pPr>
-        <w:pStyle w:val="Ingenmellomrom"/>
-        <w:rPr>
-          <w:highlight w:val="yellow"/>
-          <w:lang w:val="en-US"/>
-        </w:rPr>
-      </w:pPr>
+        <w:t>th</w:t>
+      </w:r>
+      <w:r>
+        <w:rPr>
+          <w:lang w:val="en-US"/>
+        </w:rPr>
+        <w:t xml:space="preserve"> September the Pyotr Velikiy Surface Action Group (SAG) left port and were reported 130nm NORTH of the Kola Fjord </w:t>
+      </w:r>
     </w:p>
     <w:p>
       <w:pPr>
         <w:pStyle w:val="Overskrift3"/>
         <w:rPr>
-          <w:highlight w:val="yellow"/>
-          <w:lang w:val="en-US"/>
-        </w:rPr>
-      </w:pPr>
-      <w:r>
-        <w:rPr>
-          <w:highlight w:val="yellow"/>
+          <w:lang w:val="en-US"/>
+        </w:rPr>
+      </w:pPr>
+      <w:r>
+        <w:rPr>
           <w:lang w:val="en-US"/>
         </w:rPr>
         <w:t>Enemy Most Likely Course of Action (ML COA)</w:t>
@@ -1288,68 +998,25 @@
       <w:pPr>
         <w:pStyle w:val="Ingenmellomrom"/>
         <w:rPr>
-          <w:highlight w:val="yellow"/>
-          <w:lang w:val="en-US"/>
-        </w:rPr>
-      </w:pPr>
-      <w:r>
-        <w:rPr>
-          <w:highlight w:val="yellow"/>
-          <w:lang w:val="en-US"/>
-        </w:rPr>
-        <w:t>Syrian forces will likely strengthen their current position and establish defensive positions to withstand a attack from the coalition. A coalition ground attack at the Syrian 1</w:t>
-      </w:r>
-      <w:r>
-        <w:rPr>
-          <w:highlight w:val="yellow"/>
-          <w:vertAlign w:val="superscript"/>
-          <w:lang w:val="en-US"/>
-        </w:rPr>
-        <w:t>st</w:t>
-      </w:r>
-      <w:r>
-        <w:rPr>
-          <w:highlight w:val="yellow"/>
-          <w:lang w:val="en-US"/>
-        </w:rPr>
-        <w:t xml:space="preserve"> Corp positions in Turkey will likely trigger a counterattack from the 10</w:t>
-      </w:r>
-      <w:r>
-        <w:rPr>
-          <w:highlight w:val="yellow"/>
-          <w:vertAlign w:val="superscript"/>
-          <w:lang w:val="en-US"/>
-        </w:rPr>
-        <w:t>th</w:t>
-      </w:r>
-      <w:r>
-        <w:rPr>
-          <w:highlight w:val="yellow"/>
-          <w:lang w:val="en-US"/>
-        </w:rPr>
-        <w:t xml:space="preserve"> Armor Division. Any sign of coalition ground attacks will likely trigger heavy artillery and MLRS attacks against coalition forces. Syrian SAM units is likely on high alert, and Syrian Air Force is likely to establish CAP close to the border to prevent interference from coalition aircraft.</w:t>
-      </w:r>
-    </w:p>
-    <w:p>
-      <w:pPr>
-        <w:pStyle w:val="Ingenmellomrom"/>
-        <w:rPr>
-          <w:highlight w:val="yellow"/>
-          <w:lang w:val="en-US"/>
-        </w:rPr>
-      </w:pPr>
+          <w:lang w:val="en-US"/>
+        </w:rPr>
+      </w:pPr>
+      <w:r>
+        <w:rPr>
+          <w:lang w:val="en-US"/>
+        </w:rPr>
+        <w:t>Notia will likely continue their force buildup to the culmination of exercise FROST. On completion of the exercise, Notia will try to get some diplomatic concessions, but will withdraw back to home bases within a few days. During the last phase of exercise FROST it is likely that WMD will be demonstrated.</w:t>
+      </w:r>
     </w:p>
     <w:p>
       <w:pPr>
         <w:pStyle w:val="Overskrift3"/>
         <w:rPr>
-          <w:highlight w:val="yellow"/>
-          <w:lang w:val="en-US"/>
-        </w:rPr>
-      </w:pPr>
-      <w:r>
-        <w:rPr>
-          <w:highlight w:val="yellow"/>
+          <w:lang w:val="en-US"/>
+        </w:rPr>
+      </w:pPr>
+      <w:r>
+        <w:rPr>
           <w:lang w:val="en-US"/>
         </w:rPr>
         <w:t>Enemy Most Dangerous Course of Action (MD COA)</w:t>
@@ -1364,70 +1031,10 @@
       </w:pPr>
       <w:r>
         <w:rPr>
-          <w:highlight w:val="yellow"/>
-          <w:lang w:val="en-US"/>
-        </w:rPr>
-        <w:t>Syrian 5</w:t>
-      </w:r>
-      <w:r>
-        <w:rPr>
-          <w:highlight w:val="yellow"/>
-          <w:vertAlign w:val="superscript"/>
-          <w:lang w:val="en-US"/>
-        </w:rPr>
-        <w:t>th</w:t>
-      </w:r>
-      <w:r>
-        <w:rPr>
-          <w:highlight w:val="yellow"/>
-          <w:lang w:val="en-US"/>
-        </w:rPr>
-        <w:t xml:space="preserve"> Corps will start moving NORTH and take part in an offensive to further expand the Syrian territory in Turkey. </w:t>
-      </w:r>
-      <w:r>
-        <w:rPr>
-          <w:highlight w:val="yellow"/>
-          <w:lang w:val="en-US"/>
-        </w:rPr>
-        <w:t>10</w:t>
-      </w:r>
-      <w:r>
-        <w:rPr>
-          <w:highlight w:val="yellow"/>
-          <w:vertAlign w:val="superscript"/>
-          <w:lang w:val="en-US"/>
-        </w:rPr>
-        <w:t>th</w:t>
-      </w:r>
-      <w:r>
-        <w:rPr>
-          <w:highlight w:val="yellow"/>
-          <w:lang w:val="en-US"/>
-        </w:rPr>
-        <w:t xml:space="preserve"> Armor division will start an attack to the WEST to seize Hatay airfield. </w:t>
-      </w:r>
-      <w:r>
-        <w:rPr>
-          <w:highlight w:val="yellow"/>
-          <w:lang w:val="en-US"/>
-        </w:rPr>
-        <w:t>Syrian Air Force conducting strikes in Turkish territory, primarily aimed at Turkish airfield to prevent coalition use of the airbases. If threatened Syrian Regime may threaten to use, or actually use chemical weapons against Turkey</w:t>
-      </w:r>
-      <w:r>
-        <w:rPr>
-          <w:highlight w:val="yellow"/>
-          <w:lang w:val="en-US"/>
-        </w:rPr>
-        <w:t xml:space="preserve"> and coalition forces.</w:t>
-      </w:r>
-    </w:p>
-    <w:p>
-      <w:pPr>
-        <w:pStyle w:val="Ingenmellomrom"/>
-        <w:rPr>
-          <w:lang w:val="en-US"/>
-        </w:rPr>
-      </w:pPr>
+          <w:lang w:val="en-US"/>
+        </w:rPr>
+        <w:t>Notia will in the MD COA conduct a combined land and air attack toward the Northern part of Finland, while they use their Navy to establish a perimeter to prevent aircrafts coming in from the NORTH. Defenses may be forward staged to make it harder for Finland and CJTF-23 to defeat Notian forces.</w:t>
+      </w:r>
     </w:p>
     <w:p>
       <w:pPr>
@@ -1440,82 +1047,490 @@
         <w:rPr>
           <w:lang w:val="en-US"/>
         </w:rPr>
+        <w:t>MISSION</w:t>
+      </w:r>
+    </w:p>
+    <w:p>
+      <w:pPr>
+        <w:pStyle w:val="Ingenmellomrom"/>
+        <w:rPr>
+          <w:lang w:val="en-US"/>
+        </w:rPr>
+      </w:pPr>
+      <w:r>
+        <w:rPr>
+          <w:lang w:val="en-US"/>
+        </w:rPr>
+        <w:t>CJTF-23 will deploy to the area of operations (AO) and deter Notian offensive ambitions in order to (IOT) secure Finnish territorial integrity.</w:t>
+      </w:r>
+    </w:p>
+    <w:p>
+      <w:pPr>
+        <w:pStyle w:val="Ingenmellomrom"/>
+        <w:rPr>
+          <w:lang w:val="en-US"/>
+        </w:rPr>
+      </w:pPr>
+      <w:r>
+        <w:rPr>
+          <w:lang w:val="en-US"/>
+        </w:rPr>
+        <w:t>On Order (O/O) CJTF-23 will neutralize Notian offensive capability IOT contribute to a secure and stable environment, which will facilitate a lasting peace and render future allied military unnecessary</w:t>
+      </w:r>
+    </w:p>
+    <w:p>
+      <w:pPr>
+        <w:pStyle w:val="Overskrift1"/>
+        <w:rPr>
+          <w:lang w:val="en-US"/>
+        </w:rPr>
+      </w:pPr>
+      <w:r>
+        <w:rPr>
+          <w:lang w:val="en-US"/>
+        </w:rPr>
+        <w:t xml:space="preserve">EXECUTION </w:t>
+      </w:r>
+    </w:p>
+    <w:p>
+      <w:pPr>
+        <w:pStyle w:val="Overskrift2"/>
+        <w:rPr>
+          <w:lang w:val="en-US"/>
+        </w:rPr>
+      </w:pPr>
+      <w:r>
+        <w:rPr>
+          <w:lang w:val="en-US"/>
+        </w:rPr>
+        <w:t xml:space="preserve">Commander </w:t>
+      </w:r>
+      <w:r>
+        <w:rPr>
+          <w:lang w:val="en-US"/>
+        </w:rPr>
+        <w:t>CJTF-</w:t>
+      </w:r>
+      <w:r>
+        <w:rPr>
+          <w:lang w:val="en-US"/>
+        </w:rPr>
+        <w:t>23</w:t>
+      </w:r>
+      <w:r>
+        <w:rPr>
+          <w:lang w:val="en-US"/>
+        </w:rPr>
+        <w:t xml:space="preserve"> intent. </w:t>
+      </w:r>
+    </w:p>
+    <w:p>
+      <w:pPr>
+        <w:pStyle w:val="Overskrift3"/>
+        <w:rPr>
+          <w:lang w:val="en-US"/>
+        </w:rPr>
+      </w:pPr>
+      <w:r>
+        <w:rPr>
+          <w:lang w:val="en-US"/>
+        </w:rPr>
+        <w:t xml:space="preserve">Purpose. </w:t>
+      </w:r>
+    </w:p>
+    <w:p>
+      <w:pPr>
+        <w:pStyle w:val="Ingenmellomrom"/>
+        <w:rPr>
+          <w:lang w:val="en-US"/>
+        </w:rPr>
+      </w:pPr>
+      <w:r>
+        <w:rPr>
+          <w:lang w:val="en-US"/>
+        </w:rPr>
+        <w:t>The purpose of this operation</w:t>
+      </w:r>
+      <w:r>
+        <w:rPr>
+          <w:lang w:val="en-US"/>
+        </w:rPr>
+        <w:t xml:space="preserve"> is to support </w:t>
+      </w:r>
+      <w:r>
+        <w:rPr>
+          <w:lang w:val="en-US"/>
+        </w:rPr>
+        <w:t>Finland</w:t>
+      </w:r>
+      <w:r>
+        <w:rPr>
+          <w:lang w:val="en-US"/>
+        </w:rPr>
+        <w:t xml:space="preserve"> in </w:t>
+      </w:r>
+      <w:r>
+        <w:rPr>
+          <w:lang w:val="en-US"/>
+        </w:rPr>
+        <w:t>deterring Notian</w:t>
+      </w:r>
+      <w:r>
+        <w:rPr>
+          <w:lang w:val="en-US"/>
+        </w:rPr>
+        <w:t xml:space="preserve"> aggression</w:t>
+      </w:r>
+      <w:r>
+        <w:rPr>
+          <w:lang w:val="en-US"/>
+        </w:rPr>
+        <w:t xml:space="preserve"> and if necessary defeat Notia.</w:t>
+      </w:r>
+    </w:p>
+    <w:p>
+      <w:pPr>
+        <w:pStyle w:val="Overskrift3"/>
+        <w:rPr>
+          <w:lang w:val="en-US"/>
+        </w:rPr>
+      </w:pPr>
+      <w:r>
+        <w:rPr>
+          <w:lang w:val="en-US"/>
+        </w:rPr>
+        <w:t xml:space="preserve">Endstate. </w:t>
+      </w:r>
+    </w:p>
+    <w:p>
+      <w:pPr>
+        <w:pStyle w:val="Ingenmellomrom"/>
+        <w:rPr>
+          <w:lang w:val="en-US"/>
+        </w:rPr>
+      </w:pPr>
+      <w:r>
+        <w:rPr>
+          <w:lang w:val="en-US"/>
+        </w:rPr>
+        <w:t xml:space="preserve">Finish </w:t>
+      </w:r>
+      <w:r>
+        <w:rPr>
+          <w:lang w:val="en-US"/>
+        </w:rPr>
+        <w:t>territorial integrity</w:t>
+      </w:r>
+      <w:r>
+        <w:rPr>
+          <w:lang w:val="en-US"/>
+        </w:rPr>
+        <w:t xml:space="preserve"> </w:t>
+      </w:r>
+      <w:r>
+        <w:rPr>
+          <w:lang w:val="en-US"/>
+        </w:rPr>
+        <w:t>secured</w:t>
+      </w:r>
+      <w:r>
+        <w:rPr>
+          <w:lang w:val="en-US"/>
+        </w:rPr>
+        <w:t xml:space="preserve">. </w:t>
+      </w:r>
+      <w:r>
+        <w:rPr>
+          <w:lang w:val="en-US"/>
+        </w:rPr>
+        <w:t>Notian will and</w:t>
+      </w:r>
+      <w:r>
+        <w:rPr>
+          <w:lang w:val="en-US"/>
+        </w:rPr>
+        <w:t xml:space="preserve"> ability to conduct offensive operations in the region neutralized</w:t>
+      </w:r>
+      <w:r>
+        <w:rPr>
+          <w:lang w:val="en-US"/>
+        </w:rPr>
+        <w:t>.</w:t>
+      </w:r>
+    </w:p>
+    <w:p>
+      <w:pPr>
+        <w:pStyle w:val="Overskrift2"/>
+        <w:rPr>
+          <w:lang w:val="en-US"/>
+        </w:rPr>
+      </w:pPr>
+      <w:r>
+        <w:rPr>
+          <w:lang w:val="en-US"/>
+        </w:rPr>
+        <w:t>CONCEPT OF OPERATIONS</w:t>
+      </w:r>
+    </w:p>
+    <w:p>
+      <w:pPr>
+        <w:pStyle w:val="Ingenmellomrom"/>
+        <w:rPr>
+          <w:lang w:val="en-US"/>
+        </w:rPr>
+      </w:pPr>
+      <w:r>
+        <w:rPr>
+          <w:lang w:val="en-US"/>
+        </w:rPr>
+        <w:t xml:space="preserve">Operation </w:t>
+      </w:r>
+      <w:r>
+        <w:rPr>
+          <w:lang w:val="en-US"/>
+        </w:rPr>
+        <w:t>ARCTIC CITADEL</w:t>
+      </w:r>
+      <w:r>
+        <w:rPr>
+          <w:lang w:val="en-US"/>
+        </w:rPr>
+        <w:t xml:space="preserve"> w</w:t>
+      </w:r>
+      <w:r>
+        <w:rPr>
+          <w:lang w:val="en-US"/>
+        </w:rPr>
+        <w:t xml:space="preserve">ill be conducted in </w:t>
+      </w:r>
+      <w:r>
+        <w:rPr>
+          <w:lang w:val="en-US"/>
+        </w:rPr>
+        <w:t>4</w:t>
+      </w:r>
+      <w:r>
+        <w:rPr>
+          <w:lang w:val="en-US"/>
+        </w:rPr>
+        <w:t xml:space="preserve"> </w:t>
+      </w:r>
+      <w:r>
+        <w:rPr>
+          <w:lang w:val="en-US"/>
+        </w:rPr>
+        <w:t>phases:</w:t>
+      </w:r>
+    </w:p>
+    <w:p>
+      <w:pPr>
+        <w:pStyle w:val="Ingenmellomrom"/>
+        <w:rPr>
+          <w:lang w:val="en-US"/>
+        </w:rPr>
+      </w:pPr>
+      <w:r>
+        <w:rPr>
+          <w:lang w:val="en-US"/>
+        </w:rPr>
+        <w:t>Phase 1:</w:t>
+      </w:r>
+      <w:r>
+        <w:rPr>
+          <w:lang w:val="en-US"/>
+        </w:rPr>
+        <w:t xml:space="preserve"> Deployment  </w:t>
+      </w:r>
+    </w:p>
+    <w:p>
+      <w:pPr>
+        <w:pStyle w:val="Ingenmellomrom"/>
+        <w:rPr>
+          <w:lang w:val="en-US"/>
+        </w:rPr>
+      </w:pPr>
+      <w:r>
+        <w:rPr>
+          <w:lang w:val="en-US"/>
+        </w:rPr>
+        <w:t>Phase 2:</w:t>
+      </w:r>
+      <w:r>
+        <w:rPr>
+          <w:lang w:val="en-US"/>
+        </w:rPr>
+        <w:t xml:space="preserve"> </w:t>
+      </w:r>
+      <w:r>
+        <w:rPr>
+          <w:lang w:val="en-US"/>
+        </w:rPr>
+        <w:t>Deter</w:t>
+      </w:r>
+      <w:r>
+        <w:rPr>
+          <w:lang w:val="en-US"/>
+        </w:rPr>
+        <w:t xml:space="preserve"> </w:t>
+      </w:r>
+    </w:p>
+    <w:p>
+      <w:pPr>
+        <w:pStyle w:val="Ingenmellomrom"/>
+        <w:rPr>
+          <w:lang w:val="en-US"/>
+        </w:rPr>
+      </w:pPr>
+      <w:r>
+        <w:rPr>
+          <w:lang w:val="en-US"/>
+        </w:rPr>
+        <w:t>Phase 3</w:t>
+      </w:r>
+      <w:r>
+        <w:rPr>
+          <w:lang w:val="en-US"/>
+        </w:rPr>
+        <w:t>a</w:t>
+      </w:r>
+      <w:r>
+        <w:rPr>
+          <w:lang w:val="en-US"/>
+        </w:rPr>
+        <w:t>:</w:t>
+      </w:r>
+      <w:r>
+        <w:rPr>
+          <w:lang w:val="en-US"/>
+        </w:rPr>
+        <w:t xml:space="preserve"> Defend </w:t>
+      </w:r>
+    </w:p>
+    <w:p>
+      <w:pPr>
+        <w:pStyle w:val="Ingenmellomrom"/>
+        <w:rPr>
+          <w:lang w:val="en-US"/>
+        </w:rPr>
+      </w:pPr>
+      <w:r>
+        <w:rPr>
+          <w:lang w:val="en-US"/>
+        </w:rPr>
+        <w:t xml:space="preserve">Phase 3b: Decisive action </w:t>
+      </w:r>
+    </w:p>
+    <w:p>
+      <w:pPr>
+        <w:pStyle w:val="Ingenmellomrom"/>
+        <w:rPr>
+          <w:lang w:val="en-US"/>
+        </w:rPr>
+      </w:pPr>
+      <w:r>
+        <w:rPr>
+          <w:lang w:val="en-US"/>
+        </w:rPr>
+        <w:t xml:space="preserve">Phase 3c: Contingency </w:t>
+      </w:r>
+    </w:p>
+    <w:p>
+      <w:pPr>
+        <w:pStyle w:val="Ingenmellomrom"/>
+        <w:rPr>
+          <w:lang w:val="en-US"/>
+        </w:rPr>
+      </w:pPr>
+      <w:r>
+        <w:rPr>
+          <w:lang w:val="en-US"/>
+        </w:rPr>
+        <w:t>Phase 4: Stabilization</w:t>
+      </w:r>
+    </w:p>
+    <w:p>
+      <w:pPr>
+        <w:pStyle w:val="Overskrift3"/>
+        <w:rPr>
+          <w:lang w:val="en-US"/>
+        </w:rPr>
+      </w:pPr>
+      <w:r>
+        <w:rPr>
+          <w:lang w:val="en-US"/>
+        </w:rPr>
+        <w:t>Phase 1:</w:t>
+      </w:r>
+    </w:p>
+    <w:p>
+      <w:pPr>
+        <w:pStyle w:val="Ingenmellomrom"/>
+        <w:rPr>
+          <w:lang w:val="en-US"/>
+        </w:rPr>
+      </w:pPr>
+      <w:r>
+        <w:rPr>
+          <w:lang w:val="en-US"/>
+        </w:rPr>
+        <w:t>Deploy forces to the region, collect intelligence build situational awareness of the situation and defend Finland from Notian aggression.</w:t>
+      </w:r>
+    </w:p>
+    <w:p>
+      <w:pPr>
+        <w:pStyle w:val="Overskrift3"/>
+        <w:rPr>
+          <w:lang w:val="en-US"/>
+        </w:rPr>
+      </w:pPr>
+      <w:r>
+        <w:rPr>
+          <w:lang w:val="en-US"/>
+        </w:rPr>
+        <w:t>Phase 2:</w:t>
+      </w:r>
+    </w:p>
+    <w:p>
+      <w:pPr>
+        <w:pStyle w:val="Ingenmellomrom"/>
+        <w:rPr>
+          <w:lang w:val="en-US"/>
+        </w:rPr>
+      </w:pPr>
+      <w:r>
+        <w:rPr>
+          <w:lang w:val="en-US"/>
+        </w:rPr>
+        <w:t>Deter Notia from conducting an attack against Finland. Conduct training to show offensive capability, while collecting intelligence and DCA to protect Finland airspace</w:t>
+      </w:r>
+    </w:p>
+    <w:p>
+      <w:pPr>
+        <w:pStyle w:val="Overskrift3"/>
+        <w:rPr>
+          <w:lang w:val="en-US"/>
+        </w:rPr>
+      </w:pPr>
+      <w:r>
+        <w:rPr>
+          <w:lang w:val="en-US"/>
+        </w:rPr>
         <w:lastRenderedPageBreak/>
-        <w:t>MISSION</w:t>
-      </w:r>
-    </w:p>
-    <w:p>
-      <w:pPr>
-        <w:pStyle w:val="Ingenmellomrom"/>
-        <w:rPr>
-          <w:lang w:val="en-US"/>
-        </w:rPr>
-      </w:pPr>
-      <w:r>
-        <w:rPr>
-          <w:lang w:val="en-US"/>
-        </w:rPr>
-        <w:t>CJTF-23 will deploy to the area of operations (AO) and deter Notian offensive ambitions in order to (IOT) secure Finnish territorial integrity.</w:t>
-      </w:r>
-    </w:p>
-    <w:p>
-      <w:pPr>
-        <w:pStyle w:val="Ingenmellomrom"/>
-        <w:rPr>
-          <w:lang w:val="en-US"/>
-        </w:rPr>
-      </w:pPr>
-      <w:r>
-        <w:rPr>
-          <w:lang w:val="en-US"/>
-        </w:rPr>
-        <w:t>On Order (O/O) CJTF-23 will neutralize Notian offensive capability IOT contribute to a secure and stable environment, which will facilitate a lasting peace and render future allied military unnecessary</w:t>
-      </w:r>
-    </w:p>
-    <w:p>
-      <w:pPr>
-        <w:pStyle w:val="Overskrift1"/>
-        <w:rPr>
-          <w:lang w:val="en-US"/>
-        </w:rPr>
-      </w:pPr>
-      <w:r>
-        <w:rPr>
-          <w:lang w:val="en-US"/>
-        </w:rPr>
-        <w:t xml:space="preserve">EXECUTION </w:t>
-      </w:r>
-    </w:p>
-    <w:p>
-      <w:pPr>
-        <w:pStyle w:val="Overskrift2"/>
-        <w:rPr>
-          <w:lang w:val="en-US"/>
-        </w:rPr>
-      </w:pPr>
-      <w:r>
-        <w:rPr>
-          <w:lang w:val="en-US"/>
-        </w:rPr>
-        <w:t xml:space="preserve">Commander </w:t>
-      </w:r>
-      <w:r>
-        <w:rPr>
-          <w:lang w:val="en-US"/>
-        </w:rPr>
-        <w:t>CJTF-</w:t>
-      </w:r>
-      <w:r>
-        <w:rPr>
-          <w:lang w:val="en-US"/>
-        </w:rPr>
-        <w:t>23</w:t>
-      </w:r>
-      <w:r>
-        <w:rPr>
-          <w:lang w:val="en-US"/>
-        </w:rPr>
-        <w:t xml:space="preserve"> intent. </w:t>
+        <w:t>Phase 3a:</w:t>
+      </w:r>
+    </w:p>
+    <w:p>
+      <w:pPr>
+        <w:pStyle w:val="Ingenmellomrom"/>
+        <w:rPr>
+          <w:lang w:val="en-US"/>
+        </w:rPr>
+      </w:pPr>
+      <w:r>
+        <w:rPr>
+          <w:lang w:val="en-US"/>
+        </w:rPr>
+        <w:t>If deterrence fails and Notia conducts an offensive, defend Finnish territory and set conditions for phase 3b.</w:t>
       </w:r>
     </w:p>
     <w:p>
@@ -1529,57 +1544,21 @@
         <w:rPr>
           <w:lang w:val="en-US"/>
         </w:rPr>
-        <w:t xml:space="preserve">Purpose. </w:t>
-      </w:r>
-    </w:p>
-    <w:p>
-      <w:pPr>
-        <w:pStyle w:val="Ingenmellomrom"/>
-        <w:rPr>
-          <w:lang w:val="en-US"/>
-        </w:rPr>
-      </w:pPr>
-      <w:r>
-        <w:rPr>
-          <w:lang w:val="en-US"/>
-        </w:rPr>
-        <w:t>The purpose of this operation</w:t>
-      </w:r>
-      <w:r>
-        <w:rPr>
-          <w:lang w:val="en-US"/>
-        </w:rPr>
-        <w:t xml:space="preserve"> is to support </w:t>
-      </w:r>
-      <w:r>
-        <w:rPr>
-          <w:lang w:val="en-US"/>
-        </w:rPr>
-        <w:t>Finland</w:t>
-      </w:r>
-      <w:r>
-        <w:rPr>
-          <w:lang w:val="en-US"/>
-        </w:rPr>
-        <w:t xml:space="preserve"> in </w:t>
-      </w:r>
-      <w:r>
-        <w:rPr>
-          <w:lang w:val="en-US"/>
-        </w:rPr>
-        <w:t>deterring Notian</w:t>
-      </w:r>
-      <w:r>
-        <w:rPr>
-          <w:lang w:val="en-US"/>
-        </w:rPr>
-        <w:t xml:space="preserve"> aggression</w:t>
-      </w:r>
-      <w:r>
-        <w:rPr>
-          <w:lang w:val="en-US"/>
-        </w:rPr>
-        <w:t xml:space="preserve"> and if necessary defeat Notia.</w:t>
+        <w:t>Phase 3b:</w:t>
+      </w:r>
+    </w:p>
+    <w:p>
+      <w:pPr>
+        <w:pStyle w:val="Ingenmellomrom"/>
+        <w:rPr>
+          <w:lang w:val="en-US"/>
+        </w:rPr>
+      </w:pPr>
+      <w:r>
+        <w:rPr>
+          <w:lang w:val="en-US"/>
+        </w:rPr>
+        <w:t>Attack Notian forces within Notia in order to neutralize Notian offensive capability.</w:t>
       </w:r>
     </w:p>
     <w:p>
@@ -1593,585 +1572,47 @@
         <w:rPr>
           <w:lang w:val="en-US"/>
         </w:rPr>
-        <w:t xml:space="preserve">Endstate. </w:t>
-      </w:r>
-    </w:p>
-    <w:p>
-      <w:pPr>
-        <w:pStyle w:val="Ingenmellomrom"/>
-        <w:rPr>
-          <w:lang w:val="en-US"/>
-        </w:rPr>
-      </w:pPr>
-      <w:r>
-        <w:rPr>
-          <w:lang w:val="en-US"/>
-        </w:rPr>
-        <w:t xml:space="preserve">Finish </w:t>
-      </w:r>
-      <w:r>
-        <w:rPr>
-          <w:lang w:val="en-US"/>
-        </w:rPr>
-        <w:t>territorial integrity</w:t>
-      </w:r>
-      <w:r>
-        <w:rPr>
-          <w:lang w:val="en-US"/>
-        </w:rPr>
-        <w:t xml:space="preserve"> </w:t>
-      </w:r>
-      <w:r>
-        <w:rPr>
-          <w:lang w:val="en-US"/>
-        </w:rPr>
-        <w:t>secured</w:t>
-      </w:r>
-      <w:r>
-        <w:rPr>
-          <w:lang w:val="en-US"/>
-        </w:rPr>
-        <w:t xml:space="preserve">. </w:t>
-      </w:r>
-      <w:r>
-        <w:rPr>
-          <w:lang w:val="en-US"/>
-        </w:rPr>
-        <w:t>Notian will and</w:t>
-      </w:r>
-      <w:r>
-        <w:rPr>
-          <w:lang w:val="en-US"/>
-        </w:rPr>
-        <w:t xml:space="preserve"> ability to conduct offensive operations in the region neutralized</w:t>
-      </w:r>
-      <w:r>
-        <w:rPr>
-          <w:lang w:val="en-US"/>
-        </w:rPr>
-        <w:t>.</w:t>
-      </w:r>
-    </w:p>
-    <w:p>
-      <w:pPr>
-        <w:pStyle w:val="Ingenmellomrom"/>
-        <w:rPr>
-          <w:lang w:val="en-US"/>
-        </w:rPr>
-      </w:pPr>
-    </w:p>
-    <w:p>
-      <w:pPr>
-        <w:pStyle w:val="Ingenmellomrom"/>
-        <w:rPr>
-          <w:lang w:val="en-US"/>
-        </w:rPr>
-      </w:pPr>
-    </w:p>
-    <w:p>
-      <w:pPr>
-        <w:pStyle w:val="Overskrift2"/>
-        <w:rPr>
-          <w:lang w:val="en-US"/>
-        </w:rPr>
-      </w:pPr>
-      <w:r>
-        <w:rPr>
-          <w:lang w:val="en-US"/>
-        </w:rPr>
-        <w:t>CONCEPT OF OPERATIONS</w:t>
-      </w:r>
-    </w:p>
-    <w:p>
-      <w:pPr>
-        <w:pStyle w:val="Ingenmellomrom"/>
-        <w:rPr>
-          <w:lang w:val="en-US"/>
-        </w:rPr>
-      </w:pPr>
-      <w:r>
-        <w:rPr>
-          <w:lang w:val="en-US"/>
-        </w:rPr>
-        <w:t xml:space="preserve">Operation </w:t>
-      </w:r>
-      <w:r>
-        <w:rPr>
-          <w:lang w:val="en-US"/>
-        </w:rPr>
-        <w:t>ARCTIC CITADEL</w:t>
-      </w:r>
-      <w:r>
-        <w:rPr>
-          <w:lang w:val="en-US"/>
-        </w:rPr>
-        <w:t xml:space="preserve"> w</w:t>
-      </w:r>
-      <w:r>
-        <w:rPr>
-          <w:lang w:val="en-US"/>
-        </w:rPr>
-        <w:t xml:space="preserve">ill be conducted in 3 </w:t>
-      </w:r>
-      <w:r>
-        <w:rPr>
-          <w:lang w:val="en-US"/>
-        </w:rPr>
-        <w:t>phases:</w:t>
-      </w:r>
-    </w:p>
-    <w:p>
-      <w:pPr>
-        <w:pStyle w:val="Ingenmellomrom"/>
-        <w:rPr>
-          <w:lang w:val="en-US"/>
-        </w:rPr>
-      </w:pPr>
-      <w:r>
-        <w:rPr>
-          <w:lang w:val="en-US"/>
-        </w:rPr>
-        <w:t>Phase 1:</w:t>
-      </w:r>
-      <w:r>
-        <w:rPr>
-          <w:lang w:val="en-US"/>
-        </w:rPr>
-        <w:t xml:space="preserve"> Deployment  (D0 (Intel gatering, local procedure)</w:t>
-      </w:r>
-    </w:p>
-    <w:p>
-      <w:pPr>
-        <w:pStyle w:val="Ingenmellomrom"/>
-        <w:rPr>
-          <w:lang w:val="en-US"/>
-        </w:rPr>
-      </w:pPr>
-      <w:r>
-        <w:rPr>
-          <w:lang w:val="en-US"/>
-        </w:rPr>
-        <w:t>Phase 2:</w:t>
-      </w:r>
-      <w:r>
-        <w:rPr>
-          <w:lang w:val="en-US"/>
-        </w:rPr>
-        <w:t xml:space="preserve"> </w:t>
-      </w:r>
-      <w:r>
-        <w:rPr>
-          <w:lang w:val="en-US"/>
-        </w:rPr>
-        <w:t>Deter</w:t>
-      </w:r>
-      <w:r>
-        <w:rPr>
-          <w:lang w:val="en-US"/>
-        </w:rPr>
-        <w:t xml:space="preserve"> (CAP</w:t>
-      </w:r>
-      <w:r>
-        <w:rPr>
-          <w:lang w:val="en-US"/>
-        </w:rPr>
-        <w:t xml:space="preserve"> flights, training offensive operations, A-G/SEAD, intel gathering)</w:t>
-      </w:r>
-    </w:p>
-    <w:p>
-      <w:pPr>
-        <w:pStyle w:val="Ingenmellomrom"/>
-        <w:rPr>
-          <w:lang w:val="en-US"/>
-        </w:rPr>
-      </w:pPr>
-      <w:r>
-        <w:rPr>
-          <w:lang w:val="en-US"/>
-        </w:rPr>
-        <w:t>Phase 3</w:t>
-      </w:r>
-      <w:r>
-        <w:rPr>
-          <w:lang w:val="en-US"/>
-        </w:rPr>
-        <w:t>a</w:t>
-      </w:r>
-      <w:r>
-        <w:rPr>
-          <w:lang w:val="en-US"/>
-        </w:rPr>
-        <w:t>:</w:t>
-      </w:r>
-      <w:r>
-        <w:rPr>
-          <w:lang w:val="en-US"/>
-        </w:rPr>
-        <w:t xml:space="preserve"> Defend (if deterrence fails, defend Finnish territory) </w:t>
-      </w:r>
-    </w:p>
-    <w:p>
-      <w:pPr>
-        <w:pStyle w:val="Ingenmellomrom"/>
-        <w:rPr>
-          <w:lang w:val="en-US"/>
-        </w:rPr>
-      </w:pPr>
-      <w:r>
-        <w:rPr>
-          <w:lang w:val="en-US"/>
-        </w:rPr>
-        <w:t>Phase 3b: Decisive action (O/O neutralize Notian offensive capability)</w:t>
-      </w:r>
-    </w:p>
-    <w:p>
-      <w:pPr>
-        <w:pStyle w:val="Ingenmellomrom"/>
-        <w:rPr>
-          <w:lang w:val="en-US"/>
-        </w:rPr>
-      </w:pPr>
-      <w:r>
-        <w:rPr>
-          <w:lang w:val="en-US"/>
-        </w:rPr>
-        <w:t>Phase 3c: Contingency O/O neutralize Kambiland offensive capability</w:t>
-      </w:r>
-    </w:p>
-    <w:p>
-      <w:pPr>
-        <w:pStyle w:val="Ingenmellomrom"/>
-        <w:rPr>
-          <w:lang w:val="en-US"/>
-        </w:rPr>
-      </w:pPr>
-      <w:r>
-        <w:rPr>
-          <w:lang w:val="en-US"/>
-        </w:rPr>
-        <w:t>Phase 4: Stabilization</w:t>
-      </w:r>
-    </w:p>
-    <w:p>
-      <w:pPr>
-        <w:pStyle w:val="Ingenmellomrom"/>
-        <w:rPr>
-          <w:highlight w:val="yellow"/>
-          <w:lang w:val="en-US"/>
-        </w:rPr>
-      </w:pPr>
-    </w:p>
-    <w:p>
-      <w:pPr>
-        <w:pStyle w:val="Ingenmellomrom"/>
-        <w:rPr>
-          <w:highlight w:val="yellow"/>
-          <w:lang w:val="en-US"/>
-        </w:rPr>
-      </w:pPr>
-    </w:p>
-    <w:p>
-      <w:pPr>
-        <w:pStyle w:val="Ingenmellomrom"/>
-        <w:rPr>
-          <w:highlight w:val="yellow"/>
-          <w:lang w:val="en-US"/>
-        </w:rPr>
-      </w:pPr>
+        <w:t>Phase 3c:</w:t>
+      </w:r>
+    </w:p>
+    <w:p>
+      <w:pPr>
+        <w:pStyle w:val="Ingenmellomrom"/>
+        <w:rPr>
+          <w:lang w:val="en-US"/>
+        </w:rPr>
+      </w:pPr>
+      <w:r>
+        <w:rPr>
+          <w:lang w:val="en-US"/>
+        </w:rPr>
+        <w:t>If required, conduct necessary attacks to reduce Kambiland ability to interfere with the campaign.</w:t>
+      </w:r>
     </w:p>
     <w:p>
       <w:pPr>
         <w:pStyle w:val="Overskrift3"/>
         <w:rPr>
-          <w:highlight w:val="yellow"/>
-          <w:lang w:val="en-US"/>
-        </w:rPr>
-      </w:pPr>
-      <w:r>
-        <w:rPr>
-          <w:highlight w:val="yellow"/>
-          <w:lang w:val="en-US"/>
-        </w:rPr>
-        <w:t>Phase 1:</w:t>
-      </w:r>
-      <w:r>
-        <w:rPr>
-          <w:highlight w:val="yellow"/>
-          <w:lang w:val="en-US"/>
-        </w:rPr>
-        <w:t xml:space="preserve"> Shaping</w:t>
-      </w:r>
-    </w:p>
-    <w:p>
-      <w:pPr>
-        <w:pStyle w:val="Ingenmellomrom"/>
-        <w:rPr>
-          <w:highlight w:val="yellow"/>
-          <w:lang w:val="en-US"/>
-        </w:rPr>
-      </w:pPr>
-      <w:r>
-        <w:rPr>
-          <w:highlight w:val="yellow"/>
-          <w:lang w:val="en-US"/>
-        </w:rPr>
-        <w:t>Deploy forces to the region, building situational awareness (SA) of</w:t>
-      </w:r>
-      <w:r>
-        <w:rPr>
-          <w:highlight w:val="yellow"/>
-          <w:lang w:val="en-US"/>
-        </w:rPr>
-        <w:t xml:space="preserve"> the situation and defend Turkey</w:t>
-      </w:r>
-      <w:r>
-        <w:rPr>
-          <w:highlight w:val="yellow"/>
-          <w:lang w:val="en-US"/>
-        </w:rPr>
-        <w:t xml:space="preserve"> against S</w:t>
-      </w:r>
-      <w:r>
-        <w:rPr>
-          <w:highlight w:val="yellow"/>
-          <w:lang w:val="en-US"/>
-        </w:rPr>
-        <w:t>yrian</w:t>
-      </w:r>
-      <w:r>
-        <w:rPr>
-          <w:highlight w:val="yellow"/>
-          <w:lang w:val="en-US"/>
-        </w:rPr>
-        <w:t xml:space="preserve"> aggression.</w:t>
-      </w:r>
-    </w:p>
-    <w:p>
-      <w:pPr>
-        <w:pStyle w:val="Ingenmellomrom"/>
-        <w:rPr>
-          <w:highlight w:val="yellow"/>
-          <w:lang w:val="en-US"/>
-        </w:rPr>
-      </w:pPr>
-      <w:r>
-        <w:rPr>
-          <w:highlight w:val="yellow"/>
-          <w:lang w:val="en-US"/>
-        </w:rPr>
-        <w:t xml:space="preserve">Set conditions for CJTF land offensive into Syrian to destroy Syrian offensive capability. </w:t>
-      </w:r>
-    </w:p>
-    <w:p>
-      <w:pPr>
-        <w:pStyle w:val="Ingenmellomrom"/>
-        <w:rPr>
-          <w:highlight w:val="yellow"/>
-          <w:lang w:val="en-US"/>
-        </w:rPr>
-      </w:pPr>
-      <w:r>
-        <w:rPr>
-          <w:highlight w:val="yellow"/>
-          <w:lang w:val="en-US"/>
-        </w:rPr>
-        <w:t>Phase</w:t>
-      </w:r>
-      <w:r>
-        <w:rPr>
-          <w:highlight w:val="yellow"/>
-          <w:lang w:val="en-US"/>
-        </w:rPr>
-        <w:t xml:space="preserve"> ends when Syrian forces in Turkey have been defeated and Turkey</w:t>
-      </w:r>
-      <w:r>
-        <w:rPr>
-          <w:highlight w:val="yellow"/>
-          <w:lang w:val="en-US"/>
-        </w:rPr>
-        <w:t>territorial integrity have been restored.</w:t>
-      </w:r>
-    </w:p>
-    <w:p>
-      <w:pPr>
-        <w:pStyle w:val="Ingenmellomrom"/>
-        <w:rPr>
-          <w:highlight w:val="yellow"/>
-          <w:lang w:val="en-US"/>
-        </w:rPr>
-      </w:pPr>
-      <w:r>
-        <w:rPr>
-          <w:highlight w:val="yellow"/>
-          <w:lang w:val="en-US"/>
-        </w:rPr>
-        <w:t>In this phase JFACC will be the supported commander.</w:t>
-      </w:r>
-    </w:p>
-    <w:p>
-      <w:pPr>
-        <w:pStyle w:val="Overskrift3"/>
-        <w:rPr>
-          <w:highlight w:val="yellow"/>
-          <w:lang w:val="en-US"/>
-        </w:rPr>
-      </w:pPr>
-      <w:r>
-        <w:rPr>
-          <w:highlight w:val="yellow"/>
-          <w:lang w:val="en-US"/>
-        </w:rPr>
-        <w:t>Phase 2:</w:t>
-      </w:r>
-      <w:r>
-        <w:rPr>
-          <w:highlight w:val="yellow"/>
-          <w:lang w:val="en-US"/>
-        </w:rPr>
-        <w:t xml:space="preserve"> Decisive action</w:t>
-      </w:r>
-    </w:p>
-    <w:p>
-      <w:pPr>
-        <w:pStyle w:val="Ingenmellomrom"/>
-        <w:rPr>
-          <w:highlight w:val="yellow"/>
-          <w:lang w:val="en-US"/>
-        </w:rPr>
-      </w:pPr>
-      <w:r>
-        <w:rPr>
-          <w:highlight w:val="yellow"/>
-          <w:lang w:val="en-US"/>
-        </w:rPr>
-        <w:t>Attack Syrian forces within Syria in order to neutralize Syrian offensive capability</w:t>
-      </w:r>
-    </w:p>
-    <w:p>
-      <w:pPr>
-        <w:pStyle w:val="Ingenmellomrom"/>
-        <w:rPr>
-          <w:highlight w:val="yellow"/>
-          <w:lang w:val="en-US"/>
-        </w:rPr>
-      </w:pPr>
-      <w:r>
-        <w:rPr>
-          <w:highlight w:val="yellow"/>
-          <w:lang w:val="en-US"/>
-        </w:rPr>
-        <w:t>In this phase LCC will be the supported commander.</w:t>
-      </w:r>
-    </w:p>
-    <w:p>
-      <w:pPr>
-        <w:pStyle w:val="Overskrift3"/>
-        <w:rPr>
-          <w:highlight w:val="yellow"/>
-          <w:lang w:val="en-US"/>
-        </w:rPr>
-      </w:pPr>
-      <w:r>
-        <w:rPr>
-          <w:highlight w:val="yellow"/>
-          <w:lang w:val="en-US"/>
-        </w:rPr>
-        <w:t>Phase 3</w:t>
-      </w:r>
-      <w:r>
-        <w:rPr>
-          <w:highlight w:val="yellow"/>
-          <w:lang w:val="en-US"/>
-        </w:rPr>
-        <w:t>:</w:t>
-      </w:r>
-      <w:r>
-        <w:rPr>
-          <w:highlight w:val="yellow"/>
-          <w:lang w:val="en-US"/>
-        </w:rPr>
-        <w:t xml:space="preserve"> Stabilization</w:t>
-      </w:r>
-    </w:p>
-    <w:p>
-      <w:pPr>
-        <w:pStyle w:val="Ingenmellomrom"/>
-        <w:rPr>
-          <w:highlight w:val="yellow"/>
-          <w:lang w:val="en-US"/>
-        </w:rPr>
-      </w:pPr>
-      <w:r>
-        <w:rPr>
-          <w:highlight w:val="yellow"/>
-          <w:lang w:val="en-US"/>
-        </w:rPr>
-        <w:t xml:space="preserve">Once Syrian offensive capability is neutralized, focus will shift to stabilize the situation and prepare for </w:t>
-      </w:r>
-      <w:r>
-        <w:rPr>
-          <w:highlight w:val="yellow"/>
-          <w:lang w:val="en-US"/>
-        </w:rPr>
-        <w:t xml:space="preserve">transition back to a situation </w:t>
-      </w:r>
-      <w:r>
-        <w:rPr>
-          <w:highlight w:val="yellow"/>
-          <w:lang w:val="en-US"/>
-        </w:rPr>
-        <w:t>where all actors</w:t>
-      </w:r>
-      <w:r>
-        <w:rPr>
-          <w:highlight w:val="yellow"/>
-          <w:lang w:val="en-US"/>
-        </w:rPr>
-        <w:t xml:space="preserve"> respect</w:t>
-      </w:r>
-      <w:r>
-        <w:rPr>
-          <w:highlight w:val="yellow"/>
-          <w:lang w:val="en-US"/>
-        </w:rPr>
-        <w:t xml:space="preserve"> the</w:t>
-      </w:r>
-      <w:r>
-        <w:rPr>
-          <w:highlight w:val="yellow"/>
-          <w:lang w:val="en-US"/>
-        </w:rPr>
-        <w:t xml:space="preserve"> recognized international borders.</w:t>
-      </w:r>
-    </w:p>
-    <w:p>
-      <w:pPr>
-        <w:pStyle w:val="Ingenmellomrom"/>
-        <w:rPr>
-          <w:highlight w:val="yellow"/>
-          <w:lang w:val="en-US"/>
-        </w:rPr>
-      </w:pPr>
-      <w:r>
-        <w:rPr>
-          <w:highlight w:val="yellow"/>
-          <w:lang w:val="en-US"/>
-        </w:rPr>
-        <w:t>In this phase LCC will be the supported commander.</w:t>
-      </w:r>
-    </w:p>
-    <w:p>
-      <w:pPr>
-        <w:pStyle w:val="Overskrift2"/>
-        <w:numPr>
-          <w:ilvl w:val="0"/>
-          <w:numId w:val="0"/>
-        </w:numPr>
-        <w:rPr>
-          <w:highlight w:val="yellow"/>
-          <w:lang w:val="en-US"/>
-        </w:rPr>
-      </w:pPr>
+          <w:lang w:val="en-US"/>
+        </w:rPr>
+      </w:pPr>
+      <w:r>
+        <w:rPr>
+          <w:lang w:val="en-US"/>
+        </w:rPr>
+        <w:t>Phase 4:</w:t>
+      </w:r>
+    </w:p>
+    <w:p>
+      <w:pPr>
+        <w:pStyle w:val="Ingenmellomrom"/>
+        <w:rPr>
+          <w:lang w:val="en-US"/>
+        </w:rPr>
+      </w:pPr>
+      <w:r>
+        <w:t>Once Notian offensive capability is neutralized, focus will shift to stabilize the situation and prepare for transition back to a situation where all actors respect the recognized international borders.</w:t>
+      </w:r>
     </w:p>
     <w:p>
       <w:pPr>
@@ -2252,7 +1693,13 @@
         <w:rPr>
           <w:lang w:val="en-US"/>
         </w:rPr>
-        <w:t>Air superiority over Finland</w:t>
+        <w:t>Establish a</w:t>
+      </w:r>
+      <w:r>
+        <w:rPr>
+          <w:lang w:val="en-US"/>
+        </w:rPr>
+        <w:t>ir superiority over Finland</w:t>
       </w:r>
     </w:p>
     <w:p>
@@ -2354,7 +1801,19 @@
         <w:rPr>
           <w:lang w:val="en-US"/>
         </w:rPr>
-        <w:t xml:space="preserve"> spies located in </w:t>
+        <w:t xml:space="preserve"> </w:t>
+      </w:r>
+      <w:r>
+        <w:rPr>
+          <w:lang w:val="en-US"/>
+        </w:rPr>
+        <w:t>allied prisoners</w:t>
+      </w:r>
+      <w:r>
+        <w:rPr>
+          <w:lang w:val="en-US"/>
+        </w:rPr>
+        <w:t xml:space="preserve"> located in </w:t>
       </w:r>
       <w:r>
         <w:rPr>
@@ -2389,289 +1848,6 @@
     </w:p>
     <w:p>
       <w:pPr>
-        <w:pStyle w:val="Ingenmellomrom"/>
-        <w:rPr>
-          <w:highlight w:val="yellow"/>
-          <w:lang w:val="en-US"/>
-        </w:rPr>
-      </w:pPr>
-    </w:p>
-    <w:p>
-      <w:pPr>
-        <w:pStyle w:val="Ingenmellomrom"/>
-        <w:rPr>
-          <w:highlight w:val="yellow"/>
-          <w:lang w:val="en-US"/>
-        </w:rPr>
-      </w:pPr>
-    </w:p>
-    <w:p>
-      <w:pPr>
-        <w:pStyle w:val="Ingenmellomrom"/>
-        <w:rPr>
-          <w:highlight w:val="yellow"/>
-          <w:lang w:val="en-US"/>
-        </w:rPr>
-      </w:pPr>
-    </w:p>
-    <w:p>
-      <w:pPr>
-        <w:pStyle w:val="Ingenmellomrom"/>
-        <w:numPr>
-          <w:ilvl w:val="0"/>
-          <w:numId w:val="12"/>
-        </w:numPr>
-        <w:rPr>
-          <w:highlight w:val="yellow"/>
-          <w:lang w:val="en-US"/>
-        </w:rPr>
-      </w:pPr>
-      <w:r>
-        <w:rPr>
-          <w:highlight w:val="yellow"/>
-          <w:lang w:val="en-US"/>
-        </w:rPr>
-        <w:t>Estab</w:t>
-      </w:r>
-      <w:r>
-        <w:rPr>
-          <w:highlight w:val="yellow"/>
-          <w:lang w:val="en-US"/>
-        </w:rPr>
-        <w:t>lish air superiority over Turkey.</w:t>
-      </w:r>
-    </w:p>
-    <w:p>
-      <w:pPr>
-        <w:pStyle w:val="Ingenmellomrom"/>
-        <w:numPr>
-          <w:ilvl w:val="0"/>
-          <w:numId w:val="12"/>
-        </w:numPr>
-        <w:rPr>
-          <w:highlight w:val="yellow"/>
-          <w:lang w:val="en-US"/>
-        </w:rPr>
-      </w:pPr>
-      <w:r>
-        <w:rPr>
-          <w:highlight w:val="yellow"/>
-          <w:lang w:val="en-US"/>
-        </w:rPr>
-        <w:t>Defeat Syrian forces in Turkey.</w:t>
-      </w:r>
-    </w:p>
-    <w:p>
-      <w:pPr>
-        <w:pStyle w:val="Ingenmellomrom"/>
-        <w:numPr>
-          <w:ilvl w:val="0"/>
-          <w:numId w:val="12"/>
-        </w:numPr>
-        <w:rPr>
-          <w:highlight w:val="yellow"/>
-          <w:lang w:val="en-US"/>
-        </w:rPr>
-      </w:pPr>
-      <w:r>
-        <w:rPr>
-          <w:highlight w:val="yellow"/>
-          <w:lang w:val="en-US"/>
-        </w:rPr>
-        <w:t>Destroy Syrian WMD (weapons of mass destruction) capability.</w:t>
-      </w:r>
-    </w:p>
-    <w:p>
-      <w:pPr>
-        <w:pStyle w:val="Ingenmellomrom"/>
-        <w:numPr>
-          <w:ilvl w:val="0"/>
-          <w:numId w:val="12"/>
-        </w:numPr>
-        <w:rPr>
-          <w:highlight w:val="yellow"/>
-          <w:lang w:val="en-US"/>
-        </w:rPr>
-      </w:pPr>
-      <w:r>
-        <w:rPr>
-          <w:highlight w:val="yellow"/>
-          <w:lang w:val="en-US"/>
-        </w:rPr>
-        <w:t>Estab</w:t>
-      </w:r>
-      <w:r>
-        <w:rPr>
-          <w:highlight w:val="yellow"/>
-          <w:lang w:val="en-US"/>
-        </w:rPr>
-        <w:t>lish air superiority over Syria.</w:t>
-      </w:r>
-    </w:p>
-    <w:p>
-      <w:pPr>
-        <w:pStyle w:val="Ingenmellomrom"/>
-        <w:numPr>
-          <w:ilvl w:val="0"/>
-          <w:numId w:val="12"/>
-        </w:numPr>
-        <w:rPr>
-          <w:highlight w:val="yellow"/>
-          <w:lang w:val="en-US"/>
-        </w:rPr>
-      </w:pPr>
-      <w:r>
-        <w:rPr>
-          <w:highlight w:val="yellow"/>
-          <w:lang w:val="en-US"/>
-        </w:rPr>
-        <w:t>Neutralize Syrian</w:t>
-      </w:r>
-      <w:r>
-        <w:rPr>
-          <w:highlight w:val="yellow"/>
-          <w:lang w:val="en-US"/>
-        </w:rPr>
-        <w:t xml:space="preserve">Army </w:t>
-      </w:r>
-      <w:r>
-        <w:rPr>
-          <w:highlight w:val="yellow"/>
-          <w:lang w:val="en-US"/>
-        </w:rPr>
-        <w:t>offensive capability</w:t>
-      </w:r>
-      <w:r>
-        <w:rPr>
-          <w:highlight w:val="yellow"/>
-          <w:lang w:val="en-US"/>
-        </w:rPr>
-        <w:t>.</w:t>
-      </w:r>
-    </w:p>
-    <w:p>
-      <w:pPr>
-        <w:pStyle w:val="Ingenmellomrom"/>
-        <w:numPr>
-          <w:ilvl w:val="0"/>
-          <w:numId w:val="12"/>
-        </w:numPr>
-        <w:rPr>
-          <w:highlight w:val="yellow"/>
-          <w:lang w:val="en-US"/>
-        </w:rPr>
-      </w:pPr>
-      <w:r>
-        <w:rPr>
-          <w:highlight w:val="yellow"/>
-          <w:lang w:val="en-US"/>
-        </w:rPr>
-        <w:t>Reduce Syrian</w:t>
-      </w:r>
-      <w:r>
-        <w:rPr>
-          <w:highlight w:val="yellow"/>
-          <w:lang w:val="en-US"/>
-        </w:rPr>
-        <w:t xml:space="preserve"> will to conduct </w:t>
-      </w:r>
-      <w:r>
-        <w:rPr>
-          <w:highlight w:val="yellow"/>
-          <w:lang w:val="en-US"/>
-        </w:rPr>
-        <w:t xml:space="preserve">offensive </w:t>
-      </w:r>
-      <w:r>
-        <w:rPr>
-          <w:highlight w:val="yellow"/>
-          <w:lang w:val="en-US"/>
-        </w:rPr>
-        <w:t>operations in the region</w:t>
-      </w:r>
-      <w:r>
-        <w:rPr>
-          <w:highlight w:val="yellow"/>
-          <w:lang w:val="en-US"/>
-        </w:rPr>
-        <w:t>.</w:t>
-      </w:r>
-    </w:p>
-    <w:p>
-      <w:pPr>
-        <w:pStyle w:val="Ingenmellomrom"/>
-        <w:numPr>
-          <w:ilvl w:val="0"/>
-          <w:numId w:val="12"/>
-        </w:numPr>
-        <w:rPr>
-          <w:highlight w:val="yellow"/>
-          <w:lang w:val="en-US"/>
-        </w:rPr>
-      </w:pPr>
-      <w:r>
-        <w:rPr>
-          <w:highlight w:val="yellow"/>
-          <w:lang w:val="en-US"/>
-        </w:rPr>
-        <w:t>Reduce influence from terror groups in the region</w:t>
-      </w:r>
-      <w:r>
-        <w:rPr>
-          <w:highlight w:val="yellow"/>
-          <w:lang w:val="en-US"/>
-        </w:rPr>
-        <w:t>.</w:t>
-      </w:r>
-    </w:p>
-    <w:p>
-      <w:pPr>
-        <w:pStyle w:val="Ingenmellomrom"/>
-        <w:numPr>
-          <w:ilvl w:val="0"/>
-          <w:numId w:val="12"/>
-        </w:numPr>
-        <w:rPr>
-          <w:highlight w:val="yellow"/>
-          <w:lang w:val="en-US"/>
-        </w:rPr>
-      </w:pPr>
-      <w:r>
-        <w:rPr>
-          <w:highlight w:val="yellow"/>
-          <w:lang w:val="en-US"/>
-        </w:rPr>
-        <w:t>Reduce influence from insurgent groups in the region</w:t>
-      </w:r>
-      <w:r>
-        <w:rPr>
-          <w:highlight w:val="yellow"/>
-          <w:lang w:val="en-US"/>
-        </w:rPr>
-        <w:t>.</w:t>
-      </w:r>
-    </w:p>
-    <w:p>
-      <w:pPr>
-        <w:pStyle w:val="Ingenmellomrom"/>
-        <w:rPr>
-          <w:rFonts w:eastAsia="Times New Roman"/>
-          <w:highlight w:val="yellow"/>
-          <w:lang w:val="en-US"/>
-        </w:rPr>
-      </w:pPr>
-    </w:p>
-    <w:p>
-      <w:pPr>
-        <w:pStyle w:val="Ingenmellomrom"/>
-        <w:rPr>
-          <w:highlight w:val="yellow"/>
-          <w:lang w:val="en-US"/>
-        </w:rPr>
-      </w:pPr>
-    </w:p>
-    <w:p>
-      <w:pPr>
         <w:pStyle w:val="Overskrift2"/>
         <w:rPr>
           <w:lang w:val="en-US"/>
@@ -2810,24 +1986,13 @@
     </w:p>
     <w:p>
       <w:pPr>
-        <w:pStyle w:val="Ingenmellomrom"/>
-        <w:rPr>
-          <w:highlight w:val="yellow"/>
-          <w:lang w:val="en-US"/>
-        </w:rPr>
-      </w:pPr>
-    </w:p>
-    <w:p>
-      <w:pPr>
         <w:pStyle w:val="Overskrift3"/>
         <w:rPr>
-          <w:highlight w:val="yellow"/>
-          <w:lang w:val="en-US"/>
-        </w:rPr>
-      </w:pPr>
-      <w:r>
-        <w:rPr>
-          <w:highlight w:val="yellow"/>
+          <w:lang w:val="en-US"/>
+        </w:rPr>
+      </w:pPr>
+      <w:r>
+        <w:rPr>
           <w:lang w:val="en-US"/>
         </w:rPr>
         <w:t>Maritime Component Command (MCC):</w:t>
@@ -2837,13 +2002,11 @@
       <w:pPr>
         <w:pStyle w:val="Ingenmellomrom"/>
         <w:rPr>
-          <w:highlight w:val="yellow"/>
-          <w:lang w:val="en-US"/>
-        </w:rPr>
-      </w:pPr>
-      <w:r>
-        <w:rPr>
-          <w:highlight w:val="yellow"/>
+          <w:lang w:val="en-US"/>
+        </w:rPr>
+      </w:pPr>
+      <w:r>
+        <w:rPr>
           <w:lang w:val="en-US"/>
         </w:rPr>
         <w:t>COM MCC will:</w:t>
@@ -2857,58 +2020,44 @@
           <w:numId w:val="8"/>
         </w:numPr>
         <w:rPr>
-          <w:highlight w:val="yellow"/>
-          <w:lang w:val="en-US"/>
-        </w:rPr>
-      </w:pPr>
-      <w:r>
-        <w:rPr>
-          <w:highlight w:val="yellow"/>
+          <w:lang w:val="en-US"/>
+        </w:rPr>
+      </w:pPr>
+      <w:r>
+        <w:rPr>
           <w:lang w:val="en-US"/>
         </w:rPr>
         <w:t>Main</w:t>
       </w:r>
       <w:r>
         <w:rPr>
-          <w:highlight w:val="yellow"/>
-          <w:lang w:val="en-US"/>
-        </w:rPr>
-        <w:t xml:space="preserve">tain sea control outside </w:t>
-      </w:r>
-      <w:r>
-        <w:rPr>
-          <w:highlight w:val="yellow"/>
-          <w:lang w:val="en-US"/>
-        </w:rPr>
-        <w:t>Turkey</w:t>
-      </w:r>
-      <w:r>
-        <w:rPr>
-          <w:highlight w:val="yellow"/>
-          <w:lang w:val="en-US"/>
-        </w:rPr>
-        <w:t>, Cyprus</w:t>
-      </w:r>
-      <w:r>
-        <w:rPr>
-          <w:highlight w:val="yellow"/>
-          <w:lang w:val="en-US"/>
-        </w:rPr>
-        <w:t xml:space="preserve"> and Syria in order to prevent any interference </w:t>
-      </w:r>
-      <w:r>
-        <w:rPr>
-          <w:highlight w:val="yellow"/>
+          <w:lang w:val="en-US"/>
+        </w:rPr>
+        <w:t>tain sea control</w:t>
+      </w:r>
+      <w:r>
+        <w:rPr>
+          <w:lang w:val="en-US"/>
+        </w:rPr>
+        <w:t xml:space="preserve"> in order to prevent any interference </w:t>
+      </w:r>
+      <w:r>
+        <w:rPr>
           <w:lang w:val="en-US"/>
         </w:rPr>
         <w:t>in</w:t>
       </w:r>
       <w:r>
         <w:rPr>
-          <w:highlight w:val="yellow"/>
-          <w:lang w:val="en-US"/>
-        </w:rPr>
-        <w:t xml:space="preserve"> CJTF-82 operations.</w:t>
+          <w:lang w:val="en-US"/>
+        </w:rPr>
+        <w:t xml:space="preserve"> CJTF-23</w:t>
+      </w:r>
+      <w:r>
+        <w:rPr>
+          <w:lang w:val="en-US"/>
+        </w:rPr>
+        <w:t xml:space="preserve"> operations.</w:t>
       </w:r>
     </w:p>
     <w:p>
@@ -2919,66 +2068,31 @@
           <w:numId w:val="8"/>
         </w:numPr>
         <w:rPr>
-          <w:highlight w:val="yellow"/>
-          <w:lang w:val="en-US"/>
-        </w:rPr>
-      </w:pPr>
-      <w:r>
-        <w:rPr>
-          <w:highlight w:val="yellow"/>
-          <w:lang w:val="en-US"/>
-        </w:rPr>
-        <w:t>Secure SLOC (Sea Lines Of Communication) into T</w:t>
-      </w:r>
-      <w:r>
-        <w:rPr>
-          <w:highlight w:val="yellow"/>
-          <w:lang w:val="en-US"/>
-        </w:rPr>
-        <w:t>urkey</w:t>
-      </w:r>
-      <w:r>
-        <w:rPr>
-          <w:highlight w:val="yellow"/>
-          <w:lang w:val="en-US"/>
-        </w:rPr>
-        <w:t xml:space="preserve"> and</w:t>
-      </w:r>
-      <w:r>
-        <w:rPr>
-          <w:highlight w:val="yellow"/>
-          <w:lang w:val="en-US"/>
-        </w:rPr>
-        <w:t xml:space="preserve"> Cyprus</w:t>
-      </w:r>
-      <w:r>
-        <w:rPr>
-          <w:highlight w:val="yellow"/>
-          <w:lang w:val="en-US"/>
-        </w:rPr>
-        <w:t>.</w:t>
-      </w:r>
-    </w:p>
-    <w:p>
-      <w:pPr>
-        <w:pStyle w:val="Ingenmellomrom"/>
-        <w:rPr>
-          <w:highlight w:val="yellow"/>
-          <w:lang w:val="en-US"/>
-        </w:rPr>
-      </w:pPr>
+          <w:lang w:val="en-US"/>
+        </w:rPr>
+      </w:pPr>
+      <w:r>
+        <w:rPr>
+          <w:lang w:val="en-US"/>
+        </w:rPr>
+        <w:t xml:space="preserve">Secure SLOC (Sea Lines Of Communication) into </w:t>
+      </w:r>
+      <w:r>
+        <w:rPr>
+          <w:lang w:val="en-US"/>
+        </w:rPr>
+        <w:t>Norway</w:t>
+      </w:r>
     </w:p>
     <w:p>
       <w:pPr>
         <w:pStyle w:val="Overskrift3"/>
         <w:rPr>
-          <w:highlight w:val="yellow"/>
-          <w:lang w:val="en-US"/>
-        </w:rPr>
-      </w:pPr>
-      <w:r>
-        <w:rPr>
-          <w:highlight w:val="yellow"/>
+          <w:lang w:val="en-US"/>
+        </w:rPr>
+      </w:pPr>
+      <w:r>
+        <w:rPr>
           <w:lang w:val="en-US"/>
         </w:rPr>
         <w:t>Joint Force Air Component Command (JFACC):</w:t>
@@ -2988,13 +2102,11 @@
       <w:pPr>
         <w:pStyle w:val="Ingenmellomrom"/>
         <w:rPr>
-          <w:highlight w:val="yellow"/>
-          <w:lang w:val="en-US"/>
-        </w:rPr>
-      </w:pPr>
-      <w:r>
-        <w:rPr>
-          <w:highlight w:val="yellow"/>
+          <w:lang w:val="en-US"/>
+        </w:rPr>
+      </w:pPr>
+      <w:r>
+        <w:rPr>
           <w:lang w:val="en-US"/>
         </w:rPr>
         <w:t>COM JFACC will:</w:t>
@@ -3008,30 +2120,38 @@
           <w:numId w:val="7"/>
         </w:numPr>
         <w:rPr>
-          <w:highlight w:val="yellow"/>
-          <w:lang w:val="en-US"/>
-        </w:rPr>
-      </w:pPr>
-      <w:r>
-        <w:rPr>
-          <w:highlight w:val="yellow"/>
+          <w:lang w:val="en-US"/>
+        </w:rPr>
+      </w:pPr>
+      <w:r>
+        <w:rPr>
           <w:lang w:val="en-US"/>
         </w:rPr>
         <w:t>Establish and m</w:t>
       </w:r>
       <w:r>
         <w:rPr>
-          <w:highlight w:val="yellow"/>
           <w:lang w:val="en-US"/>
         </w:rPr>
         <w:t>aintain ai</w:t>
       </w:r>
       <w:r>
         <w:rPr>
-          <w:highlight w:val="yellow"/>
-          <w:lang w:val="en-US"/>
-        </w:rPr>
-        <w:t>r superiority over Turkey.</w:t>
+          <w:lang w:val="en-US"/>
+        </w:rPr>
+        <w:t xml:space="preserve">r superiority over </w:t>
+      </w:r>
+      <w:r>
+        <w:rPr>
+          <w:lang w:val="en-US"/>
+        </w:rPr>
+        <w:t>Finland</w:t>
+      </w:r>
+      <w:r>
+        <w:rPr>
+          <w:lang w:val="en-US"/>
+        </w:rPr>
+        <w:t>.</w:t>
       </w:r>
     </w:p>
     <w:p>
@@ -3042,37 +2162,32 @@
           <w:numId w:val="7"/>
         </w:numPr>
         <w:rPr>
-          <w:highlight w:val="yellow"/>
-          <w:lang w:val="en-US"/>
-        </w:rPr>
-      </w:pPr>
-      <w:r>
-        <w:rPr>
-          <w:highlight w:val="yellow"/>
+          <w:lang w:val="en-US"/>
+        </w:rPr>
+      </w:pPr>
+      <w:r>
+        <w:rPr>
           <w:lang w:val="en-US"/>
         </w:rPr>
         <w:t xml:space="preserve">Establish </w:t>
       </w:r>
       <w:r>
         <w:rPr>
-          <w:highlight w:val="yellow"/>
           <w:lang w:val="en-US"/>
         </w:rPr>
         <w:t>and maintain a</w:t>
       </w:r>
       <w:r>
         <w:rPr>
-          <w:highlight w:val="yellow"/>
-          <w:lang w:val="en-US"/>
-        </w:rPr>
-        <w:t>ir superiority over Syria</w:t>
-      </w:r>
-      <w:r>
-        <w:rPr>
-          <w:highlight w:val="yellow"/>
-          <w:lang w:val="en-US"/>
-        </w:rPr>
-        <w:t xml:space="preserve"> for phase 2.</w:t>
+          <w:lang w:val="en-US"/>
+        </w:rPr>
+        <w:t xml:space="preserve">ir superiority over </w:t>
+      </w:r>
+      <w:r>
+        <w:rPr>
+          <w:lang w:val="en-US"/>
+        </w:rPr>
+        <w:t>Notia for phase 3</w:t>
       </w:r>
     </w:p>
     <w:p>
@@ -3083,16 +2198,32 @@
           <w:numId w:val="7"/>
         </w:numPr>
         <w:rPr>
-          <w:highlight w:val="yellow"/>
-          <w:lang w:val="en-US"/>
-        </w:rPr>
-      </w:pPr>
-      <w:r>
-        <w:rPr>
-          <w:highlight w:val="yellow"/>
-          <w:lang w:val="en-US"/>
-        </w:rPr>
-        <w:t>Set conditions for LCC ground offensive into Syria in phase 2.</w:t>
+          <w:lang w:val="en-US"/>
+        </w:rPr>
+      </w:pPr>
+      <w:r>
+        <w:rPr>
+          <w:lang w:val="en-US"/>
+        </w:rPr>
+        <w:t xml:space="preserve">Set conditions for LCC ground offensive into </w:t>
+      </w:r>
+      <w:r>
+        <w:rPr>
+          <w:lang w:val="en-US"/>
+        </w:rPr>
+        <w:t>Notia in</w:t>
+      </w:r>
+      <w:r>
+        <w:rPr>
+          <w:lang w:val="en-US"/>
+        </w:rPr>
+        <w:t xml:space="preserve"> phase </w:t>
+      </w:r>
+      <w:r>
+        <w:rPr>
+          <w:lang w:val="en-US"/>
+        </w:rPr>
+        <w:t>3</w:t>
       </w:r>
     </w:p>
     <w:p>
@@ -3103,13 +2234,11 @@
           <w:numId w:val="7"/>
         </w:numPr>
         <w:rPr>
-          <w:highlight w:val="yellow"/>
-          <w:lang w:val="en-US"/>
-        </w:rPr>
-      </w:pPr>
-      <w:r>
-        <w:rPr>
-          <w:highlight w:val="yellow"/>
+          <w:lang w:val="en-US"/>
+        </w:rPr>
+      </w:pPr>
+      <w:r>
+        <w:rPr>
           <w:lang w:val="en-US"/>
         </w:rPr>
         <w:t>Plan, organize and execute targeting on behalf of CJTF-82.</w:t>
@@ -3123,20 +2252,29 @@
           <w:numId w:val="7"/>
         </w:numPr>
         <w:rPr>
-          <w:highlight w:val="yellow"/>
-          <w:lang w:val="en-US"/>
-        </w:rPr>
-      </w:pPr>
-      <w:r>
-        <w:rPr>
-          <w:highlight w:val="yellow"/>
-          <w:lang w:val="en-US"/>
-        </w:rPr>
-        <w:t>Conduct AI campaign to break the Syrian will and capability to conduct offensive operations</w:t>
-      </w:r>
-      <w:r>
-        <w:rPr>
-          <w:highlight w:val="yellow"/>
+          <w:lang w:val="en-US"/>
+        </w:rPr>
+      </w:pPr>
+      <w:r>
+        <w:rPr>
+          <w:lang w:val="en-US"/>
+        </w:rPr>
+        <w:t xml:space="preserve">Conduct AI campaign to break the </w:t>
+      </w:r>
+      <w:r>
+        <w:rPr>
+          <w:lang w:val="en-US"/>
+        </w:rPr>
+        <w:t>Notian</w:t>
+      </w:r>
+      <w:r>
+        <w:rPr>
+          <w:lang w:val="en-US"/>
+        </w:rPr>
+        <w:t xml:space="preserve"> capability to conduct offensive operations</w:t>
+      </w:r>
+      <w:r>
+        <w:rPr>
           <w:lang w:val="en-US"/>
         </w:rPr>
         <w:t>.</w:t>
@@ -3150,16 +2288,20 @@
           <w:numId w:val="7"/>
         </w:numPr>
         <w:rPr>
-          <w:highlight w:val="yellow"/>
-          <w:lang w:val="en-US"/>
-        </w:rPr>
-      </w:pPr>
-      <w:r>
-        <w:rPr>
-          <w:highlight w:val="yellow"/>
-          <w:lang w:val="en-US"/>
-        </w:rPr>
-        <w:t>Support CJTF-82 with air support as requested throughout the operation.</w:t>
+          <w:lang w:val="en-US"/>
+        </w:rPr>
+      </w:pPr>
+      <w:r>
+        <w:rPr>
+          <w:lang w:val="en-US"/>
+        </w:rPr>
+        <w:t>Support CJTF-23</w:t>
+      </w:r>
+      <w:r>
+        <w:rPr>
+          <w:lang w:val="en-US"/>
+        </w:rPr>
+        <w:t xml:space="preserve"> with air support as requested throughout the operation.</w:t>
       </w:r>
     </w:p>
     <w:p>
@@ -3195,51 +2337,33 @@
         <w:rPr>
           <w:lang w:val="en-US"/>
         </w:rPr>
+        <w:t>Plan for a hostage rescue operation to free prisoners located within the secret facility</w:t>
+      </w:r>
+      <w:r>
+        <w:rPr>
+          <w:lang w:val="en-US"/>
+        </w:rPr>
+        <w:t xml:space="preserve"> </w:t>
+      </w:r>
+      <w:r>
+        <w:rPr>
+          <w:lang w:val="en-US"/>
+        </w:rPr>
+        <w:t>SRNTGT044</w:t>
+      </w:r>
+    </w:p>
+    <w:p>
+      <w:pPr>
+        <w:pStyle w:val="Overskrift3"/>
+        <w:rPr>
+          <w:lang w:val="en-US"/>
+        </w:rPr>
+      </w:pPr>
+      <w:r>
+        <w:rPr>
+          <w:lang w:val="en-US"/>
+        </w:rPr>
         <w:lastRenderedPageBreak/>
-        <w:t>Plan for a hostage rescue operation to free prisoners located within the secret facility</w:t>
-      </w:r>
-      <w:r>
-        <w:rPr>
-          <w:lang w:val="en-US"/>
-        </w:rPr>
-        <w:t xml:space="preserve"> </w:t>
-      </w:r>
-      <w:r>
-        <w:rPr>
-          <w:lang w:val="en-US"/>
-        </w:rPr>
-        <w:t>SRNTGT044</w:t>
-      </w:r>
-    </w:p>
-    <w:p>
-      <w:pPr>
-        <w:pStyle w:val="Ingenmellomrom"/>
-        <w:rPr>
-          <w:highlight w:val="yellow"/>
-          <w:lang w:val="en-US"/>
-        </w:rPr>
-      </w:pPr>
-    </w:p>
-    <w:p>
-      <w:pPr>
-        <w:pStyle w:val="Ingenmellomrom"/>
-        <w:rPr>
-          <w:highlight w:val="yellow"/>
-          <w:lang w:val="en-US"/>
-        </w:rPr>
-      </w:pPr>
-    </w:p>
-    <w:p>
-      <w:pPr>
-        <w:pStyle w:val="Overskrift3"/>
-        <w:rPr>
-          <w:lang w:val="en-US"/>
-        </w:rPr>
-      </w:pPr>
-      <w:r>
-        <w:rPr>
-          <w:lang w:val="en-US"/>
-        </w:rPr>
         <w:t>Special Operations Component Command (SOCC)</w:t>
       </w:r>
       <w:r>
@@ -3480,7 +2604,13 @@
         <w:rPr>
           <w:lang w:val="en-US"/>
         </w:rPr>
-        <w:t>Support JFACC, MCC, LCC with intelligence products as required</w:t>
+        <w:t xml:space="preserve">Support JFACC </w:t>
+      </w:r>
+      <w:r>
+        <w:rPr>
+          <w:lang w:val="en-US"/>
+        </w:rPr>
+        <w:t>with intelligence products as required</w:t>
       </w:r>
     </w:p>
     <w:p>
@@ -3500,24 +2630,6 @@
         </w:rPr>
         <w:t>Support JFACC with recommendations to targeting campaign</w:t>
       </w:r>
-    </w:p>
-    <w:p>
-      <w:pPr>
-        <w:pStyle w:val="Ingenmellomrom"/>
-        <w:rPr>
-          <w:highlight w:val="yellow"/>
-          <w:lang w:val="en-US"/>
-        </w:rPr>
-      </w:pPr>
-    </w:p>
-    <w:p>
-      <w:pPr>
-        <w:pStyle w:val="Ingenmellomrom"/>
-        <w:rPr>
-          <w:highlight w:val="yellow"/>
-          <w:lang w:val="en-US"/>
-        </w:rPr>
-      </w:pPr>
     </w:p>
     <w:p>
       <w:pPr>
@@ -4226,7 +3338,6 @@
         <w:rPr>
           <w:lang w:val="en-US"/>
         </w:rPr>
-        <w:lastRenderedPageBreak/>
         <w:t xml:space="preserve">COMMAND AND CONTROL </w:t>
       </w:r>
     </w:p>
@@ -4301,8 +3412,8 @@
       </w:pPr>
     </w:p>
     <w:sectPr>
-      <w:headerReference w:type="default" r:id="rId9"/>
-      <w:footerReference w:type="default" r:id="rId10"/>
+      <w:headerReference w:type="default" r:id="rId10"/>
+      <w:footerReference w:type="default" r:id="rId11"/>
       <w:pgSz w:w="11906" w:h="16838"/>
       <w:pgMar w:top="1417" w:right="1417" w:bottom="1417" w:left="1417" w:header="708" w:footer="708" w:gutter="0"/>
       <w:cols w:space="708"/>
@@ -5773,6 +4884,146 @@
     </w:lvl>
   </w:abstractNum>
   <w:abstractNum w:abstractNumId="12">
+    <w:nsid w:val="5FAC0BB3"/>
+    <w:multiLevelType w:val="hybridMultilevel"/>
+    <w:tmpl w:val="17C40ED4"/>
+    <w:lvl w:ilvl="0" w:tplc="2C2260CE">
+      <w:start w:val="1"/>
+      <w:numFmt w:val="bullet"/>
+      <w:lvlText w:val="•"/>
+      <w:lvlJc w:val="left"/>
+      <w:pPr>
+        <w:tabs>
+          <w:tab w:val="num" w:pos="720"/>
+        </w:tabs>
+        <w:ind w:left="720" w:hanging="360"/>
+      </w:pPr>
+      <w:rPr>
+        <w:rFonts w:ascii="Arial" w:hAnsi="Arial" w:hint="default"/>
+      </w:rPr>
+    </w:lvl>
+    <w:lvl w:ilvl="1" w:tplc="4122047A" w:tentative="1">
+      <w:start w:val="1"/>
+      <w:numFmt w:val="bullet"/>
+      <w:lvlText w:val="•"/>
+      <w:lvlJc w:val="left"/>
+      <w:pPr>
+        <w:tabs>
+          <w:tab w:val="num" w:pos="1440"/>
+        </w:tabs>
+        <w:ind w:left="1440" w:hanging="360"/>
+      </w:pPr>
+      <w:rPr>
+        <w:rFonts w:ascii="Arial" w:hAnsi="Arial" w:hint="default"/>
+      </w:rPr>
+    </w:lvl>
+    <w:lvl w:ilvl="2" w:tplc="1C0C59B0" w:tentative="1">
+      <w:start w:val="1"/>
+      <w:numFmt w:val="bullet"/>
+      <w:lvlText w:val="•"/>
+      <w:lvlJc w:val="left"/>
+      <w:pPr>
+        <w:tabs>
+          <w:tab w:val="num" w:pos="2160"/>
+        </w:tabs>
+        <w:ind w:left="2160" w:hanging="360"/>
+      </w:pPr>
+      <w:rPr>
+        <w:rFonts w:ascii="Arial" w:hAnsi="Arial" w:hint="default"/>
+      </w:rPr>
+    </w:lvl>
+    <w:lvl w:ilvl="3" w:tplc="0AAEEFD2" w:tentative="1">
+      <w:start w:val="1"/>
+      <w:numFmt w:val="bullet"/>
+      <w:lvlText w:val="•"/>
+      <w:lvlJc w:val="left"/>
+      <w:pPr>
+        <w:tabs>
+          <w:tab w:val="num" w:pos="2880"/>
+        </w:tabs>
+        <w:ind w:left="2880" w:hanging="360"/>
+      </w:pPr>
+      <w:rPr>
+        <w:rFonts w:ascii="Arial" w:hAnsi="Arial" w:hint="default"/>
+      </w:rPr>
+    </w:lvl>
+    <w:lvl w:ilvl="4" w:tplc="F2F4000E" w:tentative="1">
+      <w:start w:val="1"/>
+      <w:numFmt w:val="bullet"/>
+      <w:lvlText w:val="•"/>
+      <w:lvlJc w:val="left"/>
+      <w:pPr>
+        <w:tabs>
+          <w:tab w:val="num" w:pos="3600"/>
+        </w:tabs>
+        <w:ind w:left="3600" w:hanging="360"/>
+      </w:pPr>
+      <w:rPr>
+        <w:rFonts w:ascii="Arial" w:hAnsi="Arial" w:hint="default"/>
+      </w:rPr>
+    </w:lvl>
+    <w:lvl w:ilvl="5" w:tplc="89900224" w:tentative="1">
+      <w:start w:val="1"/>
+      <w:numFmt w:val="bullet"/>
+      <w:lvlText w:val="•"/>
+      <w:lvlJc w:val="left"/>
+      <w:pPr>
+        <w:tabs>
+          <w:tab w:val="num" w:pos="4320"/>
+        </w:tabs>
+        <w:ind w:left="4320" w:hanging="360"/>
+      </w:pPr>
+      <w:rPr>
+        <w:rFonts w:ascii="Arial" w:hAnsi="Arial" w:hint="default"/>
+      </w:rPr>
+    </w:lvl>
+    <w:lvl w:ilvl="6" w:tplc="737AAE64" w:tentative="1">
+      <w:start w:val="1"/>
+      <w:numFmt w:val="bullet"/>
+      <w:lvlText w:val="•"/>
+      <w:lvlJc w:val="left"/>
+      <w:pPr>
+        <w:tabs>
+          <w:tab w:val="num" w:pos="5040"/>
+        </w:tabs>
+        <w:ind w:left="5040" w:hanging="360"/>
+      </w:pPr>
+      <w:rPr>
+        <w:rFonts w:ascii="Arial" w:hAnsi="Arial" w:hint="default"/>
+      </w:rPr>
+    </w:lvl>
+    <w:lvl w:ilvl="7" w:tplc="A8FEB67C" w:tentative="1">
+      <w:start w:val="1"/>
+      <w:numFmt w:val="bullet"/>
+      <w:lvlText w:val="•"/>
+      <w:lvlJc w:val="left"/>
+      <w:pPr>
+        <w:tabs>
+          <w:tab w:val="num" w:pos="5760"/>
+        </w:tabs>
+        <w:ind w:left="5760" w:hanging="360"/>
+      </w:pPr>
+      <w:rPr>
+        <w:rFonts w:ascii="Arial" w:hAnsi="Arial" w:hint="default"/>
+      </w:rPr>
+    </w:lvl>
+    <w:lvl w:ilvl="8" w:tplc="4A9EF032" w:tentative="1">
+      <w:start w:val="1"/>
+      <w:numFmt w:val="bullet"/>
+      <w:lvlText w:val="•"/>
+      <w:lvlJc w:val="left"/>
+      <w:pPr>
+        <w:tabs>
+          <w:tab w:val="num" w:pos="6480"/>
+        </w:tabs>
+        <w:ind w:left="6480" w:hanging="360"/>
+      </w:pPr>
+      <w:rPr>
+        <w:rFonts w:ascii="Arial" w:hAnsi="Arial" w:hint="default"/>
+      </w:rPr>
+    </w:lvl>
+  </w:abstractNum>
+  <w:abstractNum w:abstractNumId="13">
     <w:nsid w:val="5FD95DF6"/>
     <w:multiLevelType w:val="hybridMultilevel"/>
     <w:tmpl w:val="B1A471F6"/>
@@ -5885,7 +5136,147 @@
       </w:rPr>
     </w:lvl>
   </w:abstractNum>
-  <w:abstractNum w:abstractNumId="13">
+  <w:abstractNum w:abstractNumId="14">
+    <w:nsid w:val="616C421E"/>
+    <w:multiLevelType w:val="hybridMultilevel"/>
+    <w:tmpl w:val="86A278EA"/>
+    <w:lvl w:ilvl="0" w:tplc="1D9EB92A">
+      <w:start w:val="1"/>
+      <w:numFmt w:val="bullet"/>
+      <w:lvlText w:val="–"/>
+      <w:lvlJc w:val="left"/>
+      <w:pPr>
+        <w:tabs>
+          <w:tab w:val="num" w:pos="720"/>
+        </w:tabs>
+        <w:ind w:left="720" w:hanging="360"/>
+      </w:pPr>
+      <w:rPr>
+        <w:rFonts w:ascii="Arial" w:hAnsi="Arial" w:hint="default"/>
+      </w:rPr>
+    </w:lvl>
+    <w:lvl w:ilvl="1" w:tplc="1BFCE628" w:tentative="1">
+      <w:start w:val="1"/>
+      <w:numFmt w:val="bullet"/>
+      <w:lvlText w:val="–"/>
+      <w:lvlJc w:val="left"/>
+      <w:pPr>
+        <w:tabs>
+          <w:tab w:val="num" w:pos="1440"/>
+        </w:tabs>
+        <w:ind w:left="1440" w:hanging="360"/>
+      </w:pPr>
+      <w:rPr>
+        <w:rFonts w:ascii="Arial" w:hAnsi="Arial" w:hint="default"/>
+      </w:rPr>
+    </w:lvl>
+    <w:lvl w:ilvl="2" w:tplc="1540A1C0" w:tentative="1">
+      <w:start w:val="1"/>
+      <w:numFmt w:val="bullet"/>
+      <w:lvlText w:val="–"/>
+      <w:lvlJc w:val="left"/>
+      <w:pPr>
+        <w:tabs>
+          <w:tab w:val="num" w:pos="2160"/>
+        </w:tabs>
+        <w:ind w:left="2160" w:hanging="360"/>
+      </w:pPr>
+      <w:rPr>
+        <w:rFonts w:ascii="Arial" w:hAnsi="Arial" w:hint="default"/>
+      </w:rPr>
+    </w:lvl>
+    <w:lvl w:ilvl="3" w:tplc="AD24EFF0">
+      <w:start w:val="1"/>
+      <w:numFmt w:val="bullet"/>
+      <w:lvlText w:val="–"/>
+      <w:lvlJc w:val="left"/>
+      <w:pPr>
+        <w:tabs>
+          <w:tab w:val="num" w:pos="2880"/>
+        </w:tabs>
+        <w:ind w:left="2880" w:hanging="360"/>
+      </w:pPr>
+      <w:rPr>
+        <w:rFonts w:ascii="Arial" w:hAnsi="Arial" w:hint="default"/>
+      </w:rPr>
+    </w:lvl>
+    <w:lvl w:ilvl="4" w:tplc="8F8695EA" w:tentative="1">
+      <w:start w:val="1"/>
+      <w:numFmt w:val="bullet"/>
+      <w:lvlText w:val="–"/>
+      <w:lvlJc w:val="left"/>
+      <w:pPr>
+        <w:tabs>
+          <w:tab w:val="num" w:pos="3600"/>
+        </w:tabs>
+        <w:ind w:left="3600" w:hanging="360"/>
+      </w:pPr>
+      <w:rPr>
+        <w:rFonts w:ascii="Arial" w:hAnsi="Arial" w:hint="default"/>
+      </w:rPr>
+    </w:lvl>
+    <w:lvl w:ilvl="5" w:tplc="BD0A9834" w:tentative="1">
+      <w:start w:val="1"/>
+      <w:numFmt w:val="bullet"/>
+      <w:lvlText w:val="–"/>
+      <w:lvlJc w:val="left"/>
+      <w:pPr>
+        <w:tabs>
+          <w:tab w:val="num" w:pos="4320"/>
+        </w:tabs>
+        <w:ind w:left="4320" w:hanging="360"/>
+      </w:pPr>
+      <w:rPr>
+        <w:rFonts w:ascii="Arial" w:hAnsi="Arial" w:hint="default"/>
+      </w:rPr>
+    </w:lvl>
+    <w:lvl w:ilvl="6" w:tplc="6ADAA22C" w:tentative="1">
+      <w:start w:val="1"/>
+      <w:numFmt w:val="bullet"/>
+      <w:lvlText w:val="–"/>
+      <w:lvlJc w:val="left"/>
+      <w:pPr>
+        <w:tabs>
+          <w:tab w:val="num" w:pos="5040"/>
+        </w:tabs>
+        <w:ind w:left="5040" w:hanging="360"/>
+      </w:pPr>
+      <w:rPr>
+        <w:rFonts w:ascii="Arial" w:hAnsi="Arial" w:hint="default"/>
+      </w:rPr>
+    </w:lvl>
+    <w:lvl w:ilvl="7" w:tplc="099E30D4" w:tentative="1">
+      <w:start w:val="1"/>
+      <w:numFmt w:val="bullet"/>
+      <w:lvlText w:val="–"/>
+      <w:lvlJc w:val="left"/>
+      <w:pPr>
+        <w:tabs>
+          <w:tab w:val="num" w:pos="5760"/>
+        </w:tabs>
+        <w:ind w:left="5760" w:hanging="360"/>
+      </w:pPr>
+      <w:rPr>
+        <w:rFonts w:ascii="Arial" w:hAnsi="Arial" w:hint="default"/>
+      </w:rPr>
+    </w:lvl>
+    <w:lvl w:ilvl="8" w:tplc="7C60D034" w:tentative="1">
+      <w:start w:val="1"/>
+      <w:numFmt w:val="bullet"/>
+      <w:lvlText w:val="–"/>
+      <w:lvlJc w:val="left"/>
+      <w:pPr>
+        <w:tabs>
+          <w:tab w:val="num" w:pos="6480"/>
+        </w:tabs>
+        <w:ind w:left="6480" w:hanging="360"/>
+      </w:pPr>
+      <w:rPr>
+        <w:rFonts w:ascii="Arial" w:hAnsi="Arial" w:hint="default"/>
+      </w:rPr>
+    </w:lvl>
+  </w:abstractNum>
+  <w:abstractNum w:abstractNumId="15">
     <w:nsid w:val="6776756D"/>
     <w:multiLevelType w:val="hybridMultilevel"/>
     <w:tmpl w:val="389ADED2"/>
@@ -5974,7 +5365,7 @@
       </w:pPr>
     </w:lvl>
   </w:abstractNum>
-  <w:abstractNum w:abstractNumId="14">
+  <w:abstractNum w:abstractNumId="16">
     <w:nsid w:val="6887542B"/>
     <w:multiLevelType w:val="multilevel"/>
     <w:tmpl w:val="C9789F88"/>
@@ -6060,7 +5451,7 @@
       </w:pPr>
     </w:lvl>
   </w:abstractNum>
-  <w:abstractNum w:abstractNumId="15">
+  <w:abstractNum w:abstractNumId="17">
     <w:nsid w:val="715C2943"/>
     <w:multiLevelType w:val="hybridMultilevel"/>
     <w:tmpl w:val="39364502"/>
@@ -6173,7 +5564,7 @@
       </w:rPr>
     </w:lvl>
   </w:abstractNum>
-  <w:abstractNum w:abstractNumId="16">
+  <w:abstractNum w:abstractNumId="18">
     <w:nsid w:val="7BF65D85"/>
     <w:multiLevelType w:val="hybridMultilevel"/>
     <w:tmpl w:val="CA20E9DA"/>
@@ -6290,7 +5681,7 @@
     <w:abstractNumId w:val="0"/>
   </w:num>
   <w:num w:numId="2">
-    <w:abstractNumId w:val="14"/>
+    <w:abstractNumId w:val="16"/>
   </w:num>
   <w:num w:numId="3">
     <w:abstractNumId w:val="3"/>
@@ -6302,7 +5693,7 @@
     <w:abstractNumId w:val="10"/>
   </w:num>
   <w:num w:numId="6">
-    <w:abstractNumId w:val="12"/>
+    <w:abstractNumId w:val="13"/>
   </w:num>
   <w:num w:numId="7">
     <w:abstractNumId w:val="5"/>
@@ -6311,7 +5702,7 @@
     <w:abstractNumId w:val="1"/>
   </w:num>
   <w:num w:numId="9">
-    <w:abstractNumId w:val="16"/>
+    <w:abstractNumId w:val="18"/>
   </w:num>
   <w:num w:numId="10">
     <w:abstractNumId w:val="6"/>
@@ -6320,13 +5711,13 @@
     <w:abstractNumId w:val="2"/>
   </w:num>
   <w:num w:numId="12">
-    <w:abstractNumId w:val="13"/>
+    <w:abstractNumId w:val="15"/>
   </w:num>
   <w:num w:numId="13">
     <w:abstractNumId w:val="4"/>
   </w:num>
   <w:num w:numId="14">
-    <w:abstractNumId w:val="15"/>
+    <w:abstractNumId w:val="17"/>
   </w:num>
   <w:num w:numId="15">
     <w:abstractNumId w:val="7"/>
@@ -6336,6 +5727,12 @@
   </w:num>
   <w:num w:numId="17">
     <w:abstractNumId w:val="9"/>
+  </w:num>
+  <w:num w:numId="18">
+    <w:abstractNumId w:val="12"/>
+  </w:num>
+  <w:num w:numId="19">
+    <w:abstractNumId w:val="14"/>
   </w:num>
 </w:numbering>
 </file>
@@ -6748,7 +6145,6 @@
   <w:style w:type="character" w:default="1" w:styleId="Standardskriftforavsnitt">
     <w:name w:val="Default Paragraph Font"/>
     <w:uiPriority w:val="1"/>
-    <w:semiHidden/>
     <w:unhideWhenUsed/>
   </w:style>
   <w:style w:type="table" w:default="1" w:styleId="Vanligtabell">

</xml_diff>